<commit_message>
final adjustments to the repo
</commit_message>
<xml_diff>
--- a/full_report/Word_Report/Report.docx
+++ b/full_report/Word_Report/Report.docx
@@ -550,7 +550,7 @@
             </w:rPr>
             <w:fldChar w:fldCharType="separate"/>
           </w:r>
-          <w:hyperlink w:anchor="_Toc165334629" w:history="1">
+          <w:hyperlink w:anchor="_Toc165389160" w:history="1">
             <w:r>
               <w:rPr>
                 <w:rStyle w:val="Hyperlink"/>
@@ -577,7 +577,7 @@
                 <w:noProof/>
                 <w:webHidden/>
               </w:rPr>
-              <w:instrText xml:space="preserve"> PAGEREF _Toc165334629 \h </w:instrText>
+              <w:instrText xml:space="preserve"> PAGEREF _Toc165389160 \h </w:instrText>
             </w:r>
             <w:r>
               <w:rPr>
@@ -626,7 +626,7 @@
               <w14:ligatures w14:val="standardContextual"/>
             </w:rPr>
           </w:pPr>
-          <w:hyperlink w:anchor="_Toc165334630" w:history="1">
+          <w:hyperlink w:anchor="_Toc165389161" w:history="1">
             <w:r>
               <w:rPr>
                 <w:rStyle w:val="Hyperlink"/>
@@ -653,7 +653,7 @@
                 <w:noProof/>
                 <w:webHidden/>
               </w:rPr>
-              <w:instrText xml:space="preserve"> PAGEREF _Toc165334630 \h </w:instrText>
+              <w:instrText xml:space="preserve"> PAGEREF _Toc165389161 \h </w:instrText>
             </w:r>
             <w:r>
               <w:rPr>
@@ -702,7 +702,7 @@
               <w14:ligatures w14:val="standardContextual"/>
             </w:rPr>
           </w:pPr>
-          <w:hyperlink w:anchor="_Toc165334631" w:history="1">
+          <w:hyperlink w:anchor="_Toc165389162" w:history="1">
             <w:r>
               <w:rPr>
                 <w:rStyle w:val="Hyperlink"/>
@@ -729,7 +729,7 @@
                 <w:noProof/>
                 <w:webHidden/>
               </w:rPr>
-              <w:instrText xml:space="preserve"> PAGEREF _Toc165334631 \h </w:instrText>
+              <w:instrText xml:space="preserve"> PAGEREF _Toc165389162 \h </w:instrText>
             </w:r>
             <w:r>
               <w:rPr>
@@ -778,7 +778,7 @@
               <w14:ligatures w14:val="standardContextual"/>
             </w:rPr>
           </w:pPr>
-          <w:hyperlink w:anchor="_Toc165334632" w:history="1">
+          <w:hyperlink w:anchor="_Toc165389163" w:history="1">
             <w:r>
               <w:rPr>
                 <w:rStyle w:val="Hyperlink"/>
@@ -805,7 +805,7 @@
                 <w:noProof/>
                 <w:webHidden/>
               </w:rPr>
-              <w:instrText xml:space="preserve"> PAGEREF _Toc165334632 \h </w:instrText>
+              <w:instrText xml:space="preserve"> PAGEREF _Toc165389163 \h </w:instrText>
             </w:r>
             <w:r>
               <w:rPr>
@@ -854,12 +854,88 @@
               <w14:ligatures w14:val="standardContextual"/>
             </w:rPr>
           </w:pPr>
-          <w:hyperlink w:anchor="_Toc165334633" w:history="1">
+          <w:hyperlink w:anchor="_Toc165389164" w:history="1">
             <w:r>
               <w:rPr>
                 <w:rStyle w:val="Hyperlink"/>
                 <w:noProof/>
               </w:rPr>
+              <w:t>Previous Work</w:t>
+            </w:r>
+            <w:r>
+              <w:rPr>
+                <w:noProof/>
+                <w:webHidden/>
+              </w:rPr>
+              <w:tab/>
+            </w:r>
+            <w:r>
+              <w:rPr>
+                <w:noProof/>
+                <w:webHidden/>
+              </w:rPr>
+              <w:fldChar w:fldCharType="begin"/>
+            </w:r>
+            <w:r>
+              <w:rPr>
+                <w:noProof/>
+                <w:webHidden/>
+              </w:rPr>
+              <w:instrText xml:space="preserve"> PAGEREF _Toc165389164 \h </w:instrText>
+            </w:r>
+            <w:r>
+              <w:rPr>
+                <w:noProof/>
+                <w:webHidden/>
+              </w:rPr>
+            </w:r>
+            <w:r>
+              <w:rPr>
+                <w:noProof/>
+                <w:webHidden/>
+              </w:rPr>
+              <w:fldChar w:fldCharType="separate"/>
+            </w:r>
+            <w:r>
+              <w:rPr>
+                <w:noProof/>
+                <w:webHidden/>
+              </w:rPr>
+              <w:t>6</w:t>
+            </w:r>
+            <w:r>
+              <w:rPr>
+                <w:noProof/>
+                <w:webHidden/>
+              </w:rPr>
+              <w:fldChar w:fldCharType="end"/>
+            </w:r>
+          </w:hyperlink>
+        </w:p>
+        <w:p>
+          <w:pPr>
+            <w:pStyle w:val="TOC2"/>
+            <w:tabs>
+              <w:tab w:val="right" w:leader="dot" w:pos="9350"/>
+            </w:tabs>
+            <w:rPr>
+              <w:rFonts w:eastAsiaTheme="minorEastAsia" w:cstheme="minorBidi"/>
+              <w:b w:val="0"/>
+              <w:bCs w:val="0"/>
+              <w:noProof/>
+              <w:kern w:val="2"/>
+              <w:sz w:val="24"/>
+              <w:szCs w:val="24"/>
+              <w:lang w:val="en-US"/>
+              <w14:ligatures w14:val="standardContextual"/>
+            </w:rPr>
+          </w:pPr>
+          <w:hyperlink w:anchor="_Toc165389165" w:history="1">
+            <w:r>
+              <w:rPr>
+                <w:rStyle w:val="Hyperlink"/>
+                <w:noProof/>
+              </w:rPr>
               <w:t>BLIP Architecture</w:t>
             </w:r>
             <w:r>
@@ -881,7 +957,7 @@
                 <w:noProof/>
                 <w:webHidden/>
               </w:rPr>
-              <w:instrText xml:space="preserve"> PAGEREF _Toc165334633 \h </w:instrText>
+              <w:instrText xml:space="preserve"> PAGEREF _Toc165389165 \h </w:instrText>
             </w:r>
             <w:r>
               <w:rPr>
@@ -901,7 +977,7 @@
                 <w:noProof/>
                 <w:webHidden/>
               </w:rPr>
-              <w:t>6</w:t>
+              <w:t>8</w:t>
             </w:r>
             <w:r>
               <w:rPr>
@@ -930,7 +1006,7 @@
               <w14:ligatures w14:val="standardContextual"/>
             </w:rPr>
           </w:pPr>
-          <w:hyperlink w:anchor="_Toc165334634" w:history="1">
+          <w:hyperlink w:anchor="_Toc165389166" w:history="1">
             <w:r>
               <w:rPr>
                 <w:rStyle w:val="Hyperlink"/>
@@ -958,7 +1034,7 @@
                 <w:noProof/>
                 <w:webHidden/>
               </w:rPr>
-              <w:instrText xml:space="preserve"> PAGEREF _Toc165334634 \h </w:instrText>
+              <w:instrText xml:space="preserve"> PAGEREF _Toc165389166 \h </w:instrText>
             </w:r>
             <w:r>
               <w:rPr>
@@ -978,7 +1054,7 @@
                 <w:noProof/>
                 <w:webHidden/>
               </w:rPr>
-              <w:t>10</w:t>
+              <w:t>12</w:t>
             </w:r>
             <w:r>
               <w:rPr>
@@ -1007,7 +1083,7 @@
               <w14:ligatures w14:val="standardContextual"/>
             </w:rPr>
           </w:pPr>
-          <w:hyperlink w:anchor="_Toc165334635" w:history="1">
+          <w:hyperlink w:anchor="_Toc165389167" w:history="1">
             <w:r>
               <w:rPr>
                 <w:rStyle w:val="Hyperlink"/>
@@ -1034,7 +1110,7 @@
                 <w:noProof/>
                 <w:webHidden/>
               </w:rPr>
-              <w:instrText xml:space="preserve"> PAGEREF _Toc165334635 \h </w:instrText>
+              <w:instrText xml:space="preserve"> PAGEREF _Toc165389167 \h </w:instrText>
             </w:r>
             <w:r>
               <w:rPr>
@@ -1054,7 +1130,7 @@
                 <w:noProof/>
                 <w:webHidden/>
               </w:rPr>
-              <w:t>10</w:t>
+              <w:t>12</w:t>
             </w:r>
             <w:r>
               <w:rPr>
@@ -1081,7 +1157,7 @@
               <w14:ligatures w14:val="standardContextual"/>
             </w:rPr>
           </w:pPr>
-          <w:hyperlink w:anchor="_Toc165334636" w:history="1">
+          <w:hyperlink w:anchor="_Toc165389168" w:history="1">
             <w:r>
               <w:rPr>
                 <w:rStyle w:val="Hyperlink"/>
@@ -1108,7 +1184,7 @@
                 <w:noProof/>
                 <w:webHidden/>
               </w:rPr>
-              <w:instrText xml:space="preserve"> PAGEREF _Toc165334636 \h </w:instrText>
+              <w:instrText xml:space="preserve"> PAGEREF _Toc165389168 \h </w:instrText>
             </w:r>
             <w:r>
               <w:rPr>
@@ -1128,7 +1204,7 @@
                 <w:noProof/>
                 <w:webHidden/>
               </w:rPr>
-              <w:t>11</w:t>
+              <w:t>13</w:t>
             </w:r>
             <w:r>
               <w:rPr>
@@ -1157,7 +1233,7 @@
               <w14:ligatures w14:val="standardContextual"/>
             </w:rPr>
           </w:pPr>
-          <w:hyperlink w:anchor="_Toc165334637" w:history="1">
+          <w:hyperlink w:anchor="_Toc165389169" w:history="1">
             <w:r>
               <w:rPr>
                 <w:rStyle w:val="Hyperlink"/>
@@ -1184,7 +1260,7 @@
                 <w:noProof/>
                 <w:webHidden/>
               </w:rPr>
-              <w:instrText xml:space="preserve"> PAGEREF _Toc165334637 \h </w:instrText>
+              <w:instrText xml:space="preserve"> PAGEREF _Toc165389169 \h </w:instrText>
             </w:r>
             <w:r>
               <w:rPr>
@@ -1204,7 +1280,7 @@
                 <w:noProof/>
                 <w:webHidden/>
               </w:rPr>
-              <w:t>12</w:t>
+              <w:t>14</w:t>
             </w:r>
             <w:r>
               <w:rPr>
@@ -1233,7 +1309,7 @@
               <w14:ligatures w14:val="standardContextual"/>
             </w:rPr>
           </w:pPr>
-          <w:hyperlink w:anchor="_Toc165334638" w:history="1">
+          <w:hyperlink w:anchor="_Toc165389170" w:history="1">
             <w:r>
               <w:rPr>
                 <w:rStyle w:val="Hyperlink"/>
@@ -1260,7 +1336,7 @@
                 <w:noProof/>
                 <w:webHidden/>
               </w:rPr>
-              <w:instrText xml:space="preserve"> PAGEREF _Toc165334638 \h </w:instrText>
+              <w:instrText xml:space="preserve"> PAGEREF _Toc165389170 \h </w:instrText>
             </w:r>
             <w:r>
               <w:rPr>
@@ -1280,7 +1356,7 @@
                 <w:noProof/>
                 <w:webHidden/>
               </w:rPr>
-              <w:t>12</w:t>
+              <w:t>14</w:t>
             </w:r>
             <w:r>
               <w:rPr>
@@ -1309,7 +1385,7 @@
               <w14:ligatures w14:val="standardContextual"/>
             </w:rPr>
           </w:pPr>
-          <w:hyperlink w:anchor="_Toc165334639" w:history="1">
+          <w:hyperlink w:anchor="_Toc165389171" w:history="1">
             <w:r>
               <w:rPr>
                 <w:rStyle w:val="Hyperlink"/>
@@ -1337,7 +1413,7 @@
                 <w:noProof/>
                 <w:webHidden/>
               </w:rPr>
-              <w:instrText xml:space="preserve"> PAGEREF _Toc165334639 \h </w:instrText>
+              <w:instrText xml:space="preserve"> PAGEREF _Toc165389171 \h </w:instrText>
             </w:r>
             <w:r>
               <w:rPr>
@@ -1357,7 +1433,7 @@
                 <w:noProof/>
                 <w:webHidden/>
               </w:rPr>
-              <w:t>14</w:t>
+              <w:t>16</w:t>
             </w:r>
             <w:r>
               <w:rPr>
@@ -1384,7 +1460,7 @@
               <w14:ligatures w14:val="standardContextual"/>
             </w:rPr>
           </w:pPr>
-          <w:hyperlink w:anchor="_Toc165334640" w:history="1">
+          <w:hyperlink w:anchor="_Toc165389172" w:history="1">
             <w:r>
               <w:rPr>
                 <w:rStyle w:val="Hyperlink"/>
@@ -1411,7 +1487,7 @@
                 <w:noProof/>
                 <w:webHidden/>
               </w:rPr>
-              <w:instrText xml:space="preserve"> PAGEREF _Toc165334640 \h </w:instrText>
+              <w:instrText xml:space="preserve"> PAGEREF _Toc165389172 \h </w:instrText>
             </w:r>
             <w:r>
               <w:rPr>
@@ -1431,7 +1507,7 @@
                 <w:noProof/>
                 <w:webHidden/>
               </w:rPr>
-              <w:t>15</w:t>
+              <w:t>17</w:t>
             </w:r>
             <w:r>
               <w:rPr>
@@ -1458,27 +1534,13 @@
               <w14:ligatures w14:val="standardContextual"/>
             </w:rPr>
           </w:pPr>
-          <w:hyperlink w:anchor="_Toc165334641" w:history="1">
+          <w:hyperlink w:anchor="_Toc165389173" w:history="1">
             <w:r>
               <w:rPr>
                 <w:rStyle w:val="Hyperlink"/>
                 <w:noProof/>
               </w:rPr>
-              <w:t xml:space="preserve">3.4.2 Question and </w:t>
-            </w:r>
-            <w:r>
-              <w:rPr>
-                <w:rStyle w:val="Hyperlink"/>
-                <w:noProof/>
-              </w:rPr>
-              <w:t>A</w:t>
-            </w:r>
-            <w:r>
-              <w:rPr>
-                <w:rStyle w:val="Hyperlink"/>
-                <w:noProof/>
-              </w:rPr>
-              <w:t>nswer Embedding</w:t>
+              <w:t>3.4.2 Question and answer Embedding</w:t>
             </w:r>
             <w:r>
               <w:rPr>
@@ -1499,7 +1561,7 @@
                 <w:noProof/>
                 <w:webHidden/>
               </w:rPr>
-              <w:instrText xml:space="preserve"> PAGEREF _Toc165334641 \h </w:instrText>
+              <w:instrText xml:space="preserve"> PAGEREF _Toc165389173 \h </w:instrText>
             </w:r>
             <w:r>
               <w:rPr>
@@ -1519,7 +1581,7 @@
                 <w:noProof/>
                 <w:webHidden/>
               </w:rPr>
-              <w:t>16</w:t>
+              <w:t>18</w:t>
             </w:r>
             <w:r>
               <w:rPr>
@@ -1548,7 +1610,7 @@
               <w14:ligatures w14:val="standardContextual"/>
             </w:rPr>
           </w:pPr>
-          <w:hyperlink w:anchor="_Toc165334642" w:history="1">
+          <w:hyperlink w:anchor="_Toc165389174" w:history="1">
             <w:r>
               <w:rPr>
                 <w:rStyle w:val="Hyperlink"/>
@@ -1575,7 +1637,7 @@
                 <w:noProof/>
                 <w:webHidden/>
               </w:rPr>
-              <w:instrText xml:space="preserve"> PAGEREF _Toc165334642 \h </w:instrText>
+              <w:instrText xml:space="preserve"> PAGEREF _Toc165389174 \h </w:instrText>
             </w:r>
             <w:r>
               <w:rPr>
@@ -1595,7 +1657,7 @@
                 <w:noProof/>
                 <w:webHidden/>
               </w:rPr>
-              <w:t>19</w:t>
+              <w:t>21</w:t>
             </w:r>
             <w:r>
               <w:rPr>
@@ -1624,7 +1686,7 @@
               <w14:ligatures w14:val="standardContextual"/>
             </w:rPr>
           </w:pPr>
-          <w:hyperlink w:anchor="_Toc165334643" w:history="1">
+          <w:hyperlink w:anchor="_Toc165389175" w:history="1">
             <w:r>
               <w:rPr>
                 <w:rStyle w:val="Hyperlink"/>
@@ -1651,7 +1713,7 @@
                 <w:noProof/>
                 <w:webHidden/>
               </w:rPr>
-              <w:instrText xml:space="preserve"> PAGEREF _Toc165334643 \h </w:instrText>
+              <w:instrText xml:space="preserve"> PAGEREF _Toc165389175 \h </w:instrText>
             </w:r>
             <w:r>
               <w:rPr>
@@ -1671,7 +1733,7 @@
                 <w:noProof/>
                 <w:webHidden/>
               </w:rPr>
-              <w:t>19</w:t>
+              <w:t>21</w:t>
             </w:r>
             <w:r>
               <w:rPr>
@@ -1698,14 +1760,14 @@
               <w14:ligatures w14:val="standardContextual"/>
             </w:rPr>
           </w:pPr>
-          <w:hyperlink w:anchor="_Toc165334644" w:history="1">
+          <w:hyperlink w:anchor="_Toc165389176" w:history="1">
             <w:r>
               <w:rPr>
                 <w:rStyle w:val="Hyperlink"/>
                 <w:noProof/>
                 <w:lang w:val="en-US"/>
               </w:rPr>
-              <w:t>4.1.1 Backbone model. We use the BLIP Model as our base model. This model takes images and text as input and generates text as output.</w:t>
+              <w:t>4.1.1 Backbone model.</w:t>
             </w:r>
             <w:r>
               <w:rPr>
@@ -1726,7 +1788,7 @@
                 <w:noProof/>
                 <w:webHidden/>
               </w:rPr>
-              <w:instrText xml:space="preserve"> PAGEREF _Toc165334644 \h </w:instrText>
+              <w:instrText xml:space="preserve"> PAGEREF _Toc165389176 \h </w:instrText>
             </w:r>
             <w:r>
               <w:rPr>
@@ -1746,7 +1808,7 @@
                 <w:noProof/>
                 <w:webHidden/>
               </w:rPr>
-              <w:t>19</w:t>
+              <w:t>21</w:t>
             </w:r>
             <w:r>
               <w:rPr>
@@ -1775,7 +1837,7 @@
               <w14:ligatures w14:val="standardContextual"/>
             </w:rPr>
           </w:pPr>
-          <w:hyperlink w:anchor="_Toc165334645" w:history="1">
+          <w:hyperlink w:anchor="_Toc165389177" w:history="1">
             <w:r>
               <w:rPr>
                 <w:rStyle w:val="Hyperlink"/>
@@ -1803,7 +1865,7 @@
                 <w:noProof/>
                 <w:webHidden/>
               </w:rPr>
-              <w:instrText xml:space="preserve"> PAGEREF _Toc165334645 \h </w:instrText>
+              <w:instrText xml:space="preserve"> PAGEREF _Toc165389177 \h </w:instrText>
             </w:r>
             <w:r>
               <w:rPr>
@@ -1823,7 +1885,7 @@
                 <w:noProof/>
                 <w:webHidden/>
               </w:rPr>
-              <w:t>19</w:t>
+              <w:t>22</w:t>
             </w:r>
             <w:r>
               <w:rPr>
@@ -1850,7 +1912,7 @@
               <w14:ligatures w14:val="standardContextual"/>
             </w:rPr>
           </w:pPr>
-          <w:hyperlink w:anchor="_Toc165334646" w:history="1">
+          <w:hyperlink w:anchor="_Toc165389178" w:history="1">
             <w:r>
               <w:rPr>
                 <w:rStyle w:val="Hyperlink"/>
@@ -1877,7 +1939,7 @@
                 <w:noProof/>
                 <w:webHidden/>
               </w:rPr>
-              <w:instrText xml:space="preserve"> PAGEREF _Toc165334646 \h </w:instrText>
+              <w:instrText xml:space="preserve"> PAGEREF _Toc165389178 \h </w:instrText>
             </w:r>
             <w:r>
               <w:rPr>
@@ -1897,7 +1959,7 @@
                 <w:noProof/>
                 <w:webHidden/>
               </w:rPr>
-              <w:t>20</w:t>
+              <w:t>22</w:t>
             </w:r>
             <w:r>
               <w:rPr>
@@ -1924,7 +1986,7 @@
               <w14:ligatures w14:val="standardContextual"/>
             </w:rPr>
           </w:pPr>
-          <w:hyperlink w:anchor="_Toc165334647" w:history="1">
+          <w:hyperlink w:anchor="_Toc165389179" w:history="1">
             <w:r>
               <w:rPr>
                 <w:rStyle w:val="Hyperlink"/>
@@ -1951,7 +2013,7 @@
                 <w:noProof/>
                 <w:webHidden/>
               </w:rPr>
-              <w:instrText xml:space="preserve"> PAGEREF _Toc165334647 \h </w:instrText>
+              <w:instrText xml:space="preserve"> PAGEREF _Toc165389179 \h </w:instrText>
             </w:r>
             <w:r>
               <w:rPr>
@@ -1971,7 +2033,7 @@
                 <w:noProof/>
                 <w:webHidden/>
               </w:rPr>
-              <w:t>21</w:t>
+              <w:t>23</w:t>
             </w:r>
             <w:r>
               <w:rPr>
@@ -2000,7 +2062,7 @@
               <w14:ligatures w14:val="standardContextual"/>
             </w:rPr>
           </w:pPr>
-          <w:hyperlink w:anchor="_Toc165334648" w:history="1">
+          <w:hyperlink w:anchor="_Toc165389180" w:history="1">
             <w:r>
               <w:rPr>
                 <w:rStyle w:val="Hyperlink"/>
@@ -2027,7 +2089,7 @@
                 <w:noProof/>
                 <w:webHidden/>
               </w:rPr>
-              <w:instrText xml:space="preserve"> PAGEREF _Toc165334648 \h </w:instrText>
+              <w:instrText xml:space="preserve"> PAGEREF _Toc165389180 \h </w:instrText>
             </w:r>
             <w:r>
               <w:rPr>
@@ -2047,7 +2109,7 @@
                 <w:noProof/>
                 <w:webHidden/>
               </w:rPr>
-              <w:t>22</w:t>
+              <w:t>23</w:t>
             </w:r>
             <w:r>
               <w:rPr>
@@ -2076,7 +2138,7 @@
               <w14:ligatures w14:val="standardContextual"/>
             </w:rPr>
           </w:pPr>
-          <w:hyperlink w:anchor="_Toc165334649" w:history="1">
+          <w:hyperlink w:anchor="_Toc165389181" w:history="1">
             <w:r>
               <w:rPr>
                 <w:rStyle w:val="Hyperlink"/>
@@ -2103,7 +2165,7 @@
                 <w:noProof/>
                 <w:webHidden/>
               </w:rPr>
-              <w:instrText xml:space="preserve"> PAGEREF _Toc165334649 \h </w:instrText>
+              <w:instrText xml:space="preserve"> PAGEREF _Toc165389181 \h </w:instrText>
             </w:r>
             <w:r>
               <w:rPr>
@@ -2123,7 +2185,7 @@
                 <w:noProof/>
                 <w:webHidden/>
               </w:rPr>
-              <w:t>23</w:t>
+              <w:t>25</w:t>
             </w:r>
             <w:r>
               <w:rPr>
@@ -2152,7 +2214,7 @@
               <w14:ligatures w14:val="standardContextual"/>
             </w:rPr>
           </w:pPr>
-          <w:hyperlink w:anchor="_Toc165334650" w:history="1">
+          <w:hyperlink w:anchor="_Toc165389182" w:history="1">
             <w:r>
               <w:rPr>
                 <w:rStyle w:val="Hyperlink"/>
@@ -2179,7 +2241,7 @@
                 <w:noProof/>
                 <w:webHidden/>
               </w:rPr>
-              <w:instrText xml:space="preserve"> PAGEREF _Toc165334650 \h </w:instrText>
+              <w:instrText xml:space="preserve"> PAGEREF _Toc165389182 \h </w:instrText>
             </w:r>
             <w:r>
               <w:rPr>
@@ -2199,7 +2261,7 @@
                 <w:noProof/>
                 <w:webHidden/>
               </w:rPr>
-              <w:t>23</w:t>
+              <w:t>25</w:t>
             </w:r>
             <w:r>
               <w:rPr>
@@ -2224,35 +2286,586 @@
     </w:sdt>
     <w:p>
       <w:pPr>
-        <w:jc w:val="center"/>
+        <w:pStyle w:val="TableofFigures"/>
+        <w:tabs>
+          <w:tab w:val="right" w:leader="underscore" w:pos="9350"/>
+        </w:tabs>
+        <w:rPr>
+          <w:rFonts w:eastAsiaTheme="minorEastAsia" w:cstheme="minorBidi"/>
+          <w:i w:val="0"/>
+          <w:iCs w:val="0"/>
+          <w:noProof/>
+          <w:kern w:val="2"/>
+          <w:sz w:val="24"/>
+          <w:szCs w:val="24"/>
+          <w:lang w:val="en-US"/>
+          <w14:ligatures w14:val="standardContextual"/>
+        </w:rPr>
+      </w:pPr>
+      <w:r>
         <w:rPr>
           <w:b/>
         </w:rPr>
-      </w:pPr>
-    </w:p>
-    <w:p>
-      <w:pPr>
-        <w:jc w:val="center"/>
+        <w:fldChar w:fldCharType="begin"/>
+      </w:r>
+      <w:r>
         <w:rPr>
           <w:b/>
         </w:rPr>
-      </w:pPr>
-    </w:p>
-    <w:p>
-      <w:pPr>
-        <w:jc w:val="center"/>
+        <w:instrText xml:space="preserve"> TOC \h \z \c "Figure" </w:instrText>
+      </w:r>
+      <w:r>
         <w:rPr>
           <w:b/>
         </w:rPr>
-      </w:pPr>
+        <w:fldChar w:fldCharType="separate"/>
+      </w:r>
+      <w:hyperlink w:anchor="_Toc165389132" w:history="1">
+        <w:r>
+          <w:rPr>
+            <w:rStyle w:val="Hyperlink"/>
+            <w:noProof/>
+          </w:rPr>
+          <w:t>Figure 1. Multimodal Feature Fusion Approaches [25]</w:t>
+        </w:r>
+        <w:r>
+          <w:rPr>
+            <w:noProof/>
+            <w:webHidden/>
+          </w:rPr>
+          <w:tab/>
+        </w:r>
+        <w:r>
+          <w:rPr>
+            <w:noProof/>
+            <w:webHidden/>
+          </w:rPr>
+          <w:fldChar w:fldCharType="begin"/>
+        </w:r>
+        <w:r>
+          <w:rPr>
+            <w:noProof/>
+            <w:webHidden/>
+          </w:rPr>
+          <w:instrText xml:space="preserve"> PAGEREF _Toc165389132 \h </w:instrText>
+        </w:r>
+        <w:r>
+          <w:rPr>
+            <w:noProof/>
+            <w:webHidden/>
+          </w:rPr>
+        </w:r>
+        <w:r>
+          <w:rPr>
+            <w:noProof/>
+            <w:webHidden/>
+          </w:rPr>
+          <w:fldChar w:fldCharType="separate"/>
+        </w:r>
+        <w:r>
+          <w:rPr>
+            <w:noProof/>
+            <w:webHidden/>
+          </w:rPr>
+          <w:t>6</w:t>
+        </w:r>
+        <w:r>
+          <w:rPr>
+            <w:noProof/>
+            <w:webHidden/>
+          </w:rPr>
+          <w:fldChar w:fldCharType="end"/>
+        </w:r>
+      </w:hyperlink>
+    </w:p>
+    <w:p>
+      <w:pPr>
+        <w:pStyle w:val="TableofFigures"/>
+        <w:tabs>
+          <w:tab w:val="right" w:leader="underscore" w:pos="9350"/>
+        </w:tabs>
+        <w:rPr>
+          <w:rFonts w:eastAsiaTheme="minorEastAsia" w:cstheme="minorBidi"/>
+          <w:i w:val="0"/>
+          <w:iCs w:val="0"/>
+          <w:noProof/>
+          <w:kern w:val="2"/>
+          <w:sz w:val="24"/>
+          <w:szCs w:val="24"/>
+          <w:lang w:val="en-US"/>
+          <w14:ligatures w14:val="standardContextual"/>
+        </w:rPr>
+      </w:pPr>
+      <w:hyperlink w:anchor="_Toc165389133" w:history="1">
+        <w:r>
+          <w:rPr>
+            <w:rStyle w:val="Hyperlink"/>
+            <w:noProof/>
+          </w:rPr>
+          <w:t>Figure 2. BLIP Architecture</w:t>
+        </w:r>
+        <w:r>
+          <w:rPr>
+            <w:noProof/>
+            <w:webHidden/>
+          </w:rPr>
+          <w:tab/>
+        </w:r>
+        <w:r>
+          <w:rPr>
+            <w:noProof/>
+            <w:webHidden/>
+          </w:rPr>
+          <w:fldChar w:fldCharType="begin"/>
+        </w:r>
+        <w:r>
+          <w:rPr>
+            <w:noProof/>
+            <w:webHidden/>
+          </w:rPr>
+          <w:instrText xml:space="preserve"> PAGEREF _Toc165389133 \h </w:instrText>
+        </w:r>
+        <w:r>
+          <w:rPr>
+            <w:noProof/>
+            <w:webHidden/>
+          </w:rPr>
+        </w:r>
+        <w:r>
+          <w:rPr>
+            <w:noProof/>
+            <w:webHidden/>
+          </w:rPr>
+          <w:fldChar w:fldCharType="separate"/>
+        </w:r>
+        <w:r>
+          <w:rPr>
+            <w:noProof/>
+            <w:webHidden/>
+          </w:rPr>
+          <w:t>9</w:t>
+        </w:r>
+        <w:r>
+          <w:rPr>
+            <w:noProof/>
+            <w:webHidden/>
+          </w:rPr>
+          <w:fldChar w:fldCharType="end"/>
+        </w:r>
+      </w:hyperlink>
+    </w:p>
+    <w:p>
+      <w:pPr>
+        <w:pStyle w:val="TableofFigures"/>
+        <w:tabs>
+          <w:tab w:val="right" w:leader="underscore" w:pos="9350"/>
+        </w:tabs>
+        <w:rPr>
+          <w:rFonts w:eastAsiaTheme="minorEastAsia" w:cstheme="minorBidi"/>
+          <w:i w:val="0"/>
+          <w:iCs w:val="0"/>
+          <w:noProof/>
+          <w:kern w:val="2"/>
+          <w:sz w:val="24"/>
+          <w:szCs w:val="24"/>
+          <w:lang w:val="en-US"/>
+          <w14:ligatures w14:val="standardContextual"/>
+        </w:rPr>
+      </w:pPr>
+      <w:hyperlink w:anchor="_Toc165389134" w:history="1">
+        <w:r>
+          <w:rPr>
+            <w:rStyle w:val="Hyperlink"/>
+            <w:noProof/>
+          </w:rPr>
+          <w:t>Figure 3. BLIP VQA Architecture [11]</w:t>
+        </w:r>
+        <w:r>
+          <w:rPr>
+            <w:noProof/>
+            <w:webHidden/>
+          </w:rPr>
+          <w:tab/>
+        </w:r>
+        <w:r>
+          <w:rPr>
+            <w:noProof/>
+            <w:webHidden/>
+          </w:rPr>
+          <w:fldChar w:fldCharType="begin"/>
+        </w:r>
+        <w:r>
+          <w:rPr>
+            <w:noProof/>
+            <w:webHidden/>
+          </w:rPr>
+          <w:instrText xml:space="preserve"> PAGEREF _Toc165389134 \h </w:instrText>
+        </w:r>
+        <w:r>
+          <w:rPr>
+            <w:noProof/>
+            <w:webHidden/>
+          </w:rPr>
+        </w:r>
+        <w:r>
+          <w:rPr>
+            <w:noProof/>
+            <w:webHidden/>
+          </w:rPr>
+          <w:fldChar w:fldCharType="separate"/>
+        </w:r>
+        <w:r>
+          <w:rPr>
+            <w:noProof/>
+            <w:webHidden/>
+          </w:rPr>
+          <w:t>11</w:t>
+        </w:r>
+        <w:r>
+          <w:rPr>
+            <w:noProof/>
+            <w:webHidden/>
+          </w:rPr>
+          <w:fldChar w:fldCharType="end"/>
+        </w:r>
+      </w:hyperlink>
+    </w:p>
+    <w:p>
+      <w:pPr>
+        <w:pStyle w:val="TableofFigures"/>
+        <w:tabs>
+          <w:tab w:val="right" w:leader="underscore" w:pos="9350"/>
+        </w:tabs>
+        <w:rPr>
+          <w:rFonts w:eastAsiaTheme="minorEastAsia" w:cstheme="minorBidi"/>
+          <w:i w:val="0"/>
+          <w:iCs w:val="0"/>
+          <w:noProof/>
+          <w:kern w:val="2"/>
+          <w:sz w:val="24"/>
+          <w:szCs w:val="24"/>
+          <w:lang w:val="en-US"/>
+          <w14:ligatures w14:val="standardContextual"/>
+        </w:rPr>
+      </w:pPr>
+      <w:hyperlink w:anchor="_Toc165389135" w:history="1">
+        <w:r>
+          <w:rPr>
+            <w:rStyle w:val="Hyperlink"/>
+            <w:noProof/>
+            <w:lang w:val="en-US"/>
+          </w:rPr>
+          <w:t xml:space="preserve">Figure </w:t>
+        </w:r>
+        <w:r>
+          <w:rPr>
+            <w:rStyle w:val="Hyperlink"/>
+            <w:noProof/>
+          </w:rPr>
+          <w:t>5</w:t>
+        </w:r>
+        <w:r>
+          <w:rPr>
+            <w:rStyle w:val="Hyperlink"/>
+            <w:noProof/>
+            <w:lang w:val="en-US"/>
+          </w:rPr>
+          <w:t>. Representative Image Samples from ImageCLEF</w:t>
+        </w:r>
+        <w:r>
+          <w:rPr>
+            <w:noProof/>
+            <w:webHidden/>
+          </w:rPr>
+          <w:tab/>
+        </w:r>
+        <w:r>
+          <w:rPr>
+            <w:noProof/>
+            <w:webHidden/>
+          </w:rPr>
+          <w:fldChar w:fldCharType="begin"/>
+        </w:r>
+        <w:r>
+          <w:rPr>
+            <w:noProof/>
+            <w:webHidden/>
+          </w:rPr>
+          <w:instrText xml:space="preserve"> PAGEREF _Toc165389135 \h </w:instrText>
+        </w:r>
+        <w:r>
+          <w:rPr>
+            <w:noProof/>
+            <w:webHidden/>
+          </w:rPr>
+        </w:r>
+        <w:r>
+          <w:rPr>
+            <w:noProof/>
+            <w:webHidden/>
+          </w:rPr>
+          <w:fldChar w:fldCharType="separate"/>
+        </w:r>
+        <w:r>
+          <w:rPr>
+            <w:noProof/>
+            <w:webHidden/>
+          </w:rPr>
+          <w:t>12</w:t>
+        </w:r>
+        <w:r>
+          <w:rPr>
+            <w:noProof/>
+            <w:webHidden/>
+          </w:rPr>
+          <w:fldChar w:fldCharType="end"/>
+        </w:r>
+      </w:hyperlink>
+    </w:p>
+    <w:p>
+      <w:pPr>
+        <w:pStyle w:val="TableofFigures"/>
+        <w:tabs>
+          <w:tab w:val="right" w:leader="underscore" w:pos="9350"/>
+        </w:tabs>
+        <w:rPr>
+          <w:rFonts w:eastAsiaTheme="minorEastAsia" w:cstheme="minorBidi"/>
+          <w:i w:val="0"/>
+          <w:iCs w:val="0"/>
+          <w:noProof/>
+          <w:kern w:val="2"/>
+          <w:sz w:val="24"/>
+          <w:szCs w:val="24"/>
+          <w:lang w:val="en-US"/>
+          <w14:ligatures w14:val="standardContextual"/>
+        </w:rPr>
+      </w:pPr>
+      <w:hyperlink w:anchor="_Toc165389136" w:history="1">
+        <w:r>
+          <w:rPr>
+            <w:rStyle w:val="Hyperlink"/>
+            <w:noProof/>
+          </w:rPr>
+          <w:t>Figure 6. Augmentation of the Images from the Train Dataset Sample</w:t>
+        </w:r>
+        <w:r>
+          <w:rPr>
+            <w:noProof/>
+            <w:webHidden/>
+          </w:rPr>
+          <w:tab/>
+        </w:r>
+        <w:r>
+          <w:rPr>
+            <w:noProof/>
+            <w:webHidden/>
+          </w:rPr>
+          <w:fldChar w:fldCharType="begin"/>
+        </w:r>
+        <w:r>
+          <w:rPr>
+            <w:noProof/>
+            <w:webHidden/>
+          </w:rPr>
+          <w:instrText xml:space="preserve"> PAGEREF _Toc165389136 \h </w:instrText>
+        </w:r>
+        <w:r>
+          <w:rPr>
+            <w:noProof/>
+            <w:webHidden/>
+          </w:rPr>
+        </w:r>
+        <w:r>
+          <w:rPr>
+            <w:noProof/>
+            <w:webHidden/>
+          </w:rPr>
+          <w:fldChar w:fldCharType="separate"/>
+        </w:r>
+        <w:r>
+          <w:rPr>
+            <w:noProof/>
+            <w:webHidden/>
+          </w:rPr>
+          <w:t>13</w:t>
+        </w:r>
+        <w:r>
+          <w:rPr>
+            <w:noProof/>
+            <w:webHidden/>
+          </w:rPr>
+          <w:fldChar w:fldCharType="end"/>
+        </w:r>
+      </w:hyperlink>
+    </w:p>
+    <w:p>
+      <w:pPr>
+        <w:pStyle w:val="TableofFigures"/>
+        <w:tabs>
+          <w:tab w:val="right" w:leader="underscore" w:pos="9350"/>
+        </w:tabs>
+        <w:rPr>
+          <w:rFonts w:eastAsiaTheme="minorEastAsia" w:cstheme="minorBidi"/>
+          <w:i w:val="0"/>
+          <w:iCs w:val="0"/>
+          <w:noProof/>
+          <w:kern w:val="2"/>
+          <w:sz w:val="24"/>
+          <w:szCs w:val="24"/>
+          <w:lang w:val="en-US"/>
+          <w14:ligatures w14:val="standardContextual"/>
+        </w:rPr>
+      </w:pPr>
+      <w:hyperlink w:anchor="_Toc165389137" w:history="1">
+        <w:r>
+          <w:rPr>
+            <w:rStyle w:val="Hyperlink"/>
+            <w:noProof/>
+          </w:rPr>
+          <w:t>Figure 7. Autoencoder Model to Finetune the Vision Model of BLIP VQA</w:t>
+        </w:r>
+        <w:r>
+          <w:rPr>
+            <w:noProof/>
+            <w:webHidden/>
+          </w:rPr>
+          <w:tab/>
+        </w:r>
+        <w:r>
+          <w:rPr>
+            <w:noProof/>
+            <w:webHidden/>
+          </w:rPr>
+          <w:fldChar w:fldCharType="begin"/>
+        </w:r>
+        <w:r>
+          <w:rPr>
+            <w:noProof/>
+            <w:webHidden/>
+          </w:rPr>
+          <w:instrText xml:space="preserve"> PAGEREF _Toc165389137 \h </w:instrText>
+        </w:r>
+        <w:r>
+          <w:rPr>
+            <w:noProof/>
+            <w:webHidden/>
+          </w:rPr>
+        </w:r>
+        <w:r>
+          <w:rPr>
+            <w:noProof/>
+            <w:webHidden/>
+          </w:rPr>
+          <w:fldChar w:fldCharType="separate"/>
+        </w:r>
+        <w:r>
+          <w:rPr>
+            <w:noProof/>
+            <w:webHidden/>
+          </w:rPr>
+          <w:t>16</w:t>
+        </w:r>
+        <w:r>
+          <w:rPr>
+            <w:noProof/>
+            <w:webHidden/>
+          </w:rPr>
+          <w:fldChar w:fldCharType="end"/>
+        </w:r>
+      </w:hyperlink>
+    </w:p>
+    <w:p>
+      <w:pPr>
+        <w:pStyle w:val="TableofFigures"/>
+        <w:tabs>
+          <w:tab w:val="right" w:leader="underscore" w:pos="9350"/>
+        </w:tabs>
+        <w:rPr>
+          <w:rFonts w:eastAsiaTheme="minorEastAsia" w:cstheme="minorBidi"/>
+          <w:i w:val="0"/>
+          <w:iCs w:val="0"/>
+          <w:noProof/>
+          <w:kern w:val="2"/>
+          <w:sz w:val="24"/>
+          <w:szCs w:val="24"/>
+          <w:lang w:val="en-US"/>
+          <w14:ligatures w14:val="standardContextual"/>
+        </w:rPr>
+      </w:pPr>
+      <w:hyperlink w:anchor="_Toc165389138" w:history="1">
+        <w:r>
+          <w:rPr>
+            <w:rStyle w:val="Hyperlink"/>
+            <w:noProof/>
+          </w:rPr>
+          <w:t>Figure 8. Proposed Architecture</w:t>
+        </w:r>
+        <w:r>
+          <w:rPr>
+            <w:noProof/>
+            <w:webHidden/>
+          </w:rPr>
+          <w:tab/>
+        </w:r>
+        <w:r>
+          <w:rPr>
+            <w:noProof/>
+            <w:webHidden/>
+          </w:rPr>
+          <w:fldChar w:fldCharType="begin"/>
+        </w:r>
+        <w:r>
+          <w:rPr>
+            <w:noProof/>
+            <w:webHidden/>
+          </w:rPr>
+          <w:instrText xml:space="preserve"> PAGEREF _Toc165389138 \h </w:instrText>
+        </w:r>
+        <w:r>
+          <w:rPr>
+            <w:noProof/>
+            <w:webHidden/>
+          </w:rPr>
+        </w:r>
+        <w:r>
+          <w:rPr>
+            <w:noProof/>
+            <w:webHidden/>
+          </w:rPr>
+          <w:fldChar w:fldCharType="separate"/>
+        </w:r>
+        <w:r>
+          <w:rPr>
+            <w:noProof/>
+            <w:webHidden/>
+          </w:rPr>
+          <w:t>17</w:t>
+        </w:r>
+        <w:r>
+          <w:rPr>
+            <w:noProof/>
+            <w:webHidden/>
+          </w:rPr>
+          <w:fldChar w:fldCharType="end"/>
+        </w:r>
+      </w:hyperlink>
     </w:p>
     <w:p>
       <w:pPr>
         <w:pStyle w:val="Heading1"/>
-      </w:pPr>
-      <w:bookmarkStart w:id="0" w:name="_Toc165334629"/>
-      <w:r>
+        <w:rPr>
+          <w:b/>
+        </w:rPr>
+      </w:pPr>
+      <w:r>
+        <w:rPr>
+          <w:b/>
+        </w:rPr>
         <w:lastRenderedPageBreak/>
+        <w:fldChar w:fldCharType="end"/>
+      </w:r>
+      <w:bookmarkStart w:id="0" w:name="_Toc165389160"/>
+      <w:r>
         <w:t>Abstract</w:t>
       </w:r>
       <w:bookmarkEnd w:id="0"/>
@@ -2304,7 +2917,7 @@
       <w:pPr>
         <w:pStyle w:val="Heading1"/>
       </w:pPr>
-      <w:bookmarkStart w:id="1" w:name="_Toc165334630"/>
+      <w:bookmarkStart w:id="1" w:name="_Toc165389161"/>
       <w:r>
         <w:t>Introduction</w:t>
       </w:r>
@@ -2618,7 +3231,7 @@
       <w:pPr>
         <w:pStyle w:val="Heading1"/>
       </w:pPr>
-      <w:bookmarkStart w:id="2" w:name="_Toc165334631"/>
+      <w:bookmarkStart w:id="2" w:name="_Toc165389162"/>
       <w:r>
         <w:lastRenderedPageBreak/>
         <w:t>Background</w:t>
@@ -2629,7 +3242,7 @@
       <w:pPr>
         <w:pStyle w:val="Heading2"/>
       </w:pPr>
-      <w:bookmarkStart w:id="3" w:name="_Toc165334632"/>
+      <w:bookmarkStart w:id="3" w:name="_Toc165389163"/>
       <w:r>
         <w:t>Literature review of Visual Question Answering</w:t>
       </w:r>
@@ -2953,6 +3566,8 @@
         <w:pStyle w:val="Caption"/>
         <w:jc w:val="center"/>
       </w:pPr>
+      <w:bookmarkStart w:id="4" w:name="_Toc165389023"/>
+      <w:bookmarkStart w:id="5" w:name="_Toc165389132"/>
       <w:r>
         <w:t xml:space="preserve">Figure </w:t>
       </w:r>
@@ -2980,6 +3595,8 @@
       <w:r>
         <w:t>Multimodal Feature Fusion Approaches [25]</w:t>
       </w:r>
+      <w:bookmarkEnd w:id="4"/>
+      <w:bookmarkEnd w:id="5"/>
     </w:p>
     <w:p>
       <w:pPr>
@@ -2995,386 +3612,197 @@
       <w:pPr>
         <w:pStyle w:val="Heading2"/>
       </w:pPr>
-      <w:bookmarkStart w:id="4" w:name="_Toc165334633"/>
+      <w:bookmarkStart w:id="6" w:name="_Toc165389164"/>
+      <w:r>
+        <w:t>Previous Work</w:t>
+      </w:r>
+      <w:bookmarkEnd w:id="6"/>
+      <w:r>
+        <w:t xml:space="preserve"> </w:t>
+      </w:r>
+    </w:p>
+    <w:p>
+      <w:pPr>
+        <w:jc w:val="both"/>
+      </w:pPr>
+      <w:r>
+        <w:t>Visual Question Answering (VQA) is a challenging task that involves answering questions about an image. Graph Neural Networks (GNNs) have emerged as a promising approach for solving VQA tasks by leveraging the structured representation of images and questions. (https://arxiv.org/pdf/2303.03761.pdf (https://arxiv.org/pdf/2303.03761.pdf)) suggests that GNNs can be considered a special case of transformers, highlighting the potential of using GNNs for VQA.</w:t>
+      </w:r>
+    </w:p>
+    <w:p>
+      <w:pPr>
+        <w:jc w:val="both"/>
+      </w:pPr>
       <w:r>
         <w:lastRenderedPageBreak/>
-        <w:t xml:space="preserve">Previous Work </w:t>
+        <w:t>The typical steps to perform VQA using GNNs involve the following:</w:t>
+      </w:r>
+    </w:p>
+    <w:p>
+      <w:pPr>
+        <w:jc w:val="both"/>
+      </w:pPr>
+      <w:r>
+        <w:t>Image Representation: The input image is preprocessed and transformed into a graph representation, where objects or regions in the image are treated as nodes, and visual features are extracted using pre-trained convolutional neural networks (CNNs) and assigned as node features.</w:t>
+      </w:r>
+    </w:p>
+    <w:p>
+      <w:pPr>
+        <w:jc w:val="both"/>
+      </w:pPr>
+      <w:r>
+        <w:t>Question Representation: The input question is encoded using techniques like word embeddings or recurrent neural networks (RNNs), and each word is represented as a vector. The question representation is then transformed into a graph representation, capturing the relationships between words and their semantic meaning.</w:t>
+      </w:r>
+    </w:p>
+    <w:p>
+      <w:pPr>
+        <w:jc w:val="both"/>
+      </w:pPr>
+      <w:r>
+        <w:t>Graph Construction: The image graph and question graph are combined to form a unified graph, with edges added between nodes based on spatial relationships, semantic similarities, or cross-modal interactions.</w:t>
+      </w:r>
+    </w:p>
+    <w:p>
+      <w:pPr>
+        <w:jc w:val="both"/>
+      </w:pPr>
+      <w:r>
+        <w:t>Graph Reasoning: GNNs are employed to perform reasoning over the constructed graph, using message passing algorithms to update node representations by aggregating information from neighboring nodes. Multiple layers of graph convolutions are applied to capture higher-order relationships.</w:t>
+      </w:r>
+    </w:p>
+    <w:p>
+      <w:pPr>
+        <w:jc w:val="both"/>
+      </w:pPr>
+      <w:r>
+        <w:t>Answer Prediction: The updated node representations are pooled or aggregated to obtain a global representation of the graph, which is then used to predict the answer through fully connected layers or a classifier.</w:t>
+      </w:r>
+    </w:p>
+    <w:p>
+      <w:pPr>
+        <w:jc w:val="both"/>
+      </w:pPr>
+      <w:r>
+        <w:t> </w:t>
+      </w:r>
+    </w:p>
+    <w:p>
+      <w:pPr>
+        <w:jc w:val="both"/>
+      </w:pPr>
+      <w:r>
+        <w:t>GNNs offer several advantages for VQA tasks, such as capturing complex relationships between objects and words, handling varying numbers of objects and question lengths, and enabling informed reasoning. However, there are also challenges associated with using GNNs, such as the computational complexity of graph construction and the need to balance graph complexity with efficiency.</w:t>
+      </w:r>
+    </w:p>
+    <w:p>
+      <w:pPr>
+        <w:jc w:val="both"/>
+      </w:pPr>
+      <w:r>
+        <w:t xml:space="preserve">During our initial attempts to implement VQA using GNNs, we explored available GitHub repositories that performed scene graph generation, a crucial step in constructing the image graph representation. However, we encountered difficulties in running these repositories due to incompatibilities with CUDA and </w:t>
+      </w:r>
+      <w:proofErr w:type="spellStart"/>
+      <w:r>
+        <w:t>PyTorch</w:t>
+      </w:r>
+      <w:proofErr w:type="spellEnd"/>
+      <w:r>
+        <w:t xml:space="preserve"> versions. Many of the repositories we tried ran into errors related to these dependencies, hindering our progress in successfully implementing VQA with GNNs.</w:t>
+      </w:r>
+    </w:p>
+    <w:p>
+      <w:pPr>
+        <w:jc w:val="both"/>
+      </w:pPr>
+      <w:r>
+        <w:t> To address the challenges faced with running GNN-based VQA models, we explored the idea of using scene graph data, specifically the CLEVR (Compositional Language and Elementary Visual Reasoning) dataset. CLEVR is a synthetic dataset designed for visual reasoning tasks, consisting of rendered images of 3D scenes along with accompanying questions that require understanding the scene's content and reasoning about it. The dataset is known for its compositional questions, diverse scenes, and varying levels of complexity, making it suitable for evaluating models' performance on VQA tasks.</w:t>
+      </w:r>
+    </w:p>
+    <w:p>
+      <w:pPr>
+        <w:jc w:val="both"/>
+      </w:pPr>
+      <w:r>
+        <w:lastRenderedPageBreak/>
+        <w:t xml:space="preserve">However, our attempts to use the CLEVR dataset and run inferencing also encountered compatibility issues, </w:t>
+      </w:r>
+      <w:proofErr w:type="gramStart"/>
+      <w:r>
+        <w:t>similar to</w:t>
+      </w:r>
+      <w:proofErr w:type="gramEnd"/>
+      <w:r>
+        <w:t xml:space="preserve"> the challenges faced with running GNN-based models. The incompatibilities between CUDA and </w:t>
+      </w:r>
+      <w:proofErr w:type="spellStart"/>
+      <w:r>
+        <w:t>PyTorch</w:t>
+      </w:r>
+      <w:proofErr w:type="spellEnd"/>
+      <w:r>
+        <w:t xml:space="preserve"> versions hindered our progress in successfully utilizing the CLEVR dataset for VQA.</w:t>
+      </w:r>
+    </w:p>
+    <w:p>
+      <w:pPr>
+        <w:jc w:val="both"/>
+      </w:pPr>
+      <w:r>
+        <w:t> Shifting Focus to Transformers for VQA</w:t>
+      </w:r>
+    </w:p>
+    <w:p>
+      <w:pPr>
+        <w:jc w:val="both"/>
+      </w:pPr>
+      <w:r>
+        <w:t>Given the challenges encountered with GNNs and the CLEVR dataset, we decided to shift our focus towards solving VQA using transformers. Transformers have gained significant attention in recent years for their ability to handle various vision and language tasks effectively. After researching the most trending transformers for unified vision tasks, we identified BLIP (Bootstrapping Language-Image Pre-training) as a promising candidate.</w:t>
+      </w:r>
+    </w:p>
+    <w:p>
+      <w:pPr>
+        <w:jc w:val="both"/>
+      </w:pPr>
+      <w:r>
+        <w:t> </w:t>
+      </w:r>
+    </w:p>
+    <w:p>
+      <w:pPr>
+        <w:jc w:val="both"/>
+      </w:pPr>
+      <w:r>
+        <w:t>BLIP is a transformer-based model that has shown impressive results in various vision and language tasks, including VQA. It leverages pre-training on large-scale image-text datasets and employs a novel bootstrapping approach to enhance the model's performance. BLIP's architecture allows for effective cross-modal reasoning and has demonstrated strong performance on benchmark datasets.</w:t>
+      </w:r>
+    </w:p>
+    <w:p>
+      <w:pPr>
+        <w:jc w:val="both"/>
+      </w:pPr>
+      <w:r>
+        <w:t> By shifting our focus to using BLIP for VQA, we aim to overcome the compatibility issues faced with GNNs and the CLEVR dataset. BLIP's robustness and state-of-the-art performance make it a promising choice for tackling the VQA task effectively.</w:t>
+      </w:r>
+    </w:p>
+    <w:p>
+      <w:pPr>
+        <w:jc w:val="both"/>
+      </w:pPr>
+      <w:r>
+        <w:t>In the subsequent sections of this report, we will delve into the details of our implementation using BLIP for VQA, discussing the model architecture, training process, and experimental results.</w:t>
       </w:r>
     </w:p>
     <w:p>
       <w:pPr>
         <w:pStyle w:val="Heading2"/>
-        <w:jc w:val="both"/>
-        <w:rPr>
-          <w:sz w:val="22"/>
-          <w:szCs w:val="22"/>
-        </w:rPr>
-      </w:pPr>
-      <w:r>
-        <w:rPr>
-          <w:sz w:val="22"/>
-          <w:szCs w:val="22"/>
-        </w:rPr>
-        <w:t>Visual Question Answering (VQA) is a challenging task that involves answering questions about an image. Graph Neural Networks (GNNs) have emerged as a promising approach for solving VQA tasks by leveraging the structured representation of images and questions. (https://arxiv.org/pdf/2303.03761.pdf (https://arxiv.org/pdf/2303.03761.pdf)) suggests that GNNs can be considered a special case of transformers, highlighting the potential of using GNNs for VQA.</w:t>
-      </w:r>
-    </w:p>
-    <w:p>
-      <w:pPr>
-        <w:pStyle w:val="Heading2"/>
-        <w:jc w:val="both"/>
-        <w:rPr>
-          <w:sz w:val="22"/>
-          <w:szCs w:val="22"/>
-        </w:rPr>
-      </w:pPr>
-      <w:r>
-        <w:rPr>
-          <w:sz w:val="22"/>
-          <w:szCs w:val="22"/>
-        </w:rPr>
-        <w:t>The typical steps to perform VQA using GNNs involve the following:</w:t>
-      </w:r>
-    </w:p>
-    <w:p>
-      <w:pPr>
-        <w:pStyle w:val="Heading2"/>
-        <w:jc w:val="both"/>
-        <w:rPr>
-          <w:sz w:val="22"/>
-          <w:szCs w:val="22"/>
-        </w:rPr>
-      </w:pPr>
-      <w:r>
-        <w:rPr>
-          <w:sz w:val="22"/>
-          <w:szCs w:val="22"/>
-        </w:rPr>
-        <w:t>Image Representation: The input image is preprocessed and transformed into a graph representation, where objects or regions in the image are treated as nodes, and visual features are extracted using pre-trained convolutional neural networks (CNNs) and assigned as node features.</w:t>
-      </w:r>
-    </w:p>
-    <w:p>
-      <w:pPr>
-        <w:pStyle w:val="Heading2"/>
-        <w:numPr>
-          <w:ilvl w:val="0"/>
-          <w:numId w:val="20"/>
-        </w:numPr>
-        <w:jc w:val="both"/>
-        <w:rPr>
-          <w:sz w:val="22"/>
-          <w:szCs w:val="22"/>
-        </w:rPr>
-      </w:pPr>
-      <w:r>
-        <w:rPr>
-          <w:sz w:val="22"/>
-          <w:szCs w:val="22"/>
-        </w:rPr>
-        <w:t>Question Representation: The input question is encoded using techniques like word embeddings or recurrent neural networks (RNNs), and each word is represented as a vector. The question representation is then transformed into a graph representation, capturing the relationships between words and their semantic meaning.</w:t>
-      </w:r>
-    </w:p>
-    <w:p>
-      <w:pPr>
-        <w:pStyle w:val="Heading2"/>
-        <w:numPr>
-          <w:ilvl w:val="0"/>
-          <w:numId w:val="20"/>
-        </w:numPr>
-        <w:jc w:val="both"/>
-        <w:rPr>
-          <w:sz w:val="22"/>
-          <w:szCs w:val="22"/>
-        </w:rPr>
-      </w:pPr>
-      <w:r>
-        <w:rPr>
-          <w:sz w:val="22"/>
-          <w:szCs w:val="22"/>
-        </w:rPr>
-        <w:t>Graph Construction: The image graph and question graph are combined to form a unified graph, with edges added between nodes based on spatial relationships, semantic similarities, or cross-modal interactions.</w:t>
-      </w:r>
-    </w:p>
-    <w:p>
-      <w:pPr>
-        <w:pStyle w:val="Heading2"/>
-        <w:numPr>
-          <w:ilvl w:val="0"/>
-          <w:numId w:val="20"/>
-        </w:numPr>
-        <w:jc w:val="both"/>
-        <w:rPr>
-          <w:sz w:val="22"/>
-          <w:szCs w:val="22"/>
-        </w:rPr>
-      </w:pPr>
-      <w:r>
-        <w:rPr>
-          <w:sz w:val="22"/>
-          <w:szCs w:val="22"/>
-        </w:rPr>
-        <w:t>Graph Reasoning: GNNs are employed to perform reasoning over the constructed graph, using message passing algorithms to update node representations by aggregating information from neighboring nodes. Multiple layers of graph convolutions are applied to capture higher-order relationships.</w:t>
-      </w:r>
-    </w:p>
-    <w:p>
-      <w:pPr>
-        <w:pStyle w:val="Heading2"/>
-        <w:numPr>
-          <w:ilvl w:val="0"/>
-          <w:numId w:val="20"/>
-        </w:numPr>
-        <w:jc w:val="both"/>
-        <w:rPr>
-          <w:sz w:val="22"/>
-          <w:szCs w:val="22"/>
-        </w:rPr>
-      </w:pPr>
-      <w:r>
-        <w:rPr>
-          <w:sz w:val="22"/>
-          <w:szCs w:val="22"/>
-        </w:rPr>
-        <w:t>Answer Prediction: The updated node representations are pooled or aggregated to obtain a global representation of the graph, which is then used to predict the answer through fully connected layers or a classifier.</w:t>
-      </w:r>
-    </w:p>
-    <w:p>
-      <w:pPr>
-        <w:pStyle w:val="Heading2"/>
-        <w:jc w:val="both"/>
-        <w:rPr>
-          <w:sz w:val="22"/>
-          <w:szCs w:val="22"/>
-        </w:rPr>
-      </w:pPr>
-      <w:r>
-        <w:rPr>
-          <w:sz w:val="22"/>
-          <w:szCs w:val="22"/>
-        </w:rPr>
-        <w:t> </w:t>
-      </w:r>
-    </w:p>
-    <w:p>
-      <w:pPr>
-        <w:pStyle w:val="Heading2"/>
-        <w:jc w:val="both"/>
-        <w:rPr>
-          <w:sz w:val="22"/>
-          <w:szCs w:val="22"/>
-        </w:rPr>
-      </w:pPr>
-      <w:r>
-        <w:rPr>
-          <w:sz w:val="22"/>
-          <w:szCs w:val="22"/>
-        </w:rPr>
-        <w:lastRenderedPageBreak/>
-        <w:t>GNNs offer several advantages for VQA tasks, such as capturing complex relationships between objects and words, handling varying numbers of objects and question lengths, and enabling informed reasoning. However, there are also challenges associated with using GNNs, such as the computational complexity of graph construction and the need to balance graph complexity with efficiency.</w:t>
-      </w:r>
-    </w:p>
-    <w:p>
-      <w:pPr>
-        <w:pStyle w:val="Heading2"/>
-        <w:jc w:val="both"/>
-        <w:rPr>
-          <w:sz w:val="22"/>
-          <w:szCs w:val="22"/>
-        </w:rPr>
-      </w:pPr>
-      <w:r>
-        <w:rPr>
-          <w:sz w:val="22"/>
-          <w:szCs w:val="22"/>
-        </w:rPr>
-        <w:t xml:space="preserve">During our initial attempts to implement VQA using GNNs, we explored available GitHub repositories that performed scene graph generation, a crucial step in constructing the image graph representation. However, we encountered difficulties in running these repositories due to incompatibilities with CUDA and </w:t>
-      </w:r>
-      <w:proofErr w:type="spellStart"/>
-      <w:r>
-        <w:rPr>
-          <w:sz w:val="22"/>
-          <w:szCs w:val="22"/>
-        </w:rPr>
-        <w:t>PyTorch</w:t>
-      </w:r>
-      <w:proofErr w:type="spellEnd"/>
-      <w:r>
-        <w:rPr>
-          <w:sz w:val="22"/>
-          <w:szCs w:val="22"/>
-        </w:rPr>
-        <w:t xml:space="preserve"> versions. Many of the repositories we tried ran into errors related to these dependencies, hindering our progress in successfully implementing VQA with GNNs.</w:t>
-      </w:r>
-    </w:p>
-    <w:p>
-      <w:pPr>
-        <w:pStyle w:val="Heading2"/>
-        <w:jc w:val="both"/>
-        <w:rPr>
-          <w:sz w:val="22"/>
-          <w:szCs w:val="22"/>
-        </w:rPr>
-      </w:pPr>
-      <w:r>
-        <w:rPr>
-          <w:sz w:val="22"/>
-          <w:szCs w:val="22"/>
-        </w:rPr>
-        <w:t> To address the challenges faced with running GNN-based VQA models, we explored the idea of using scene graph data, specifically the CLEVR (Compositional Language and Elementary Visual Reasoning) dataset. CLEVR is a synthetic dataset designed for visual reasoning tasks, consisting of rendered images of 3D scenes along with accompanying questions that require understanding the scene's content and reasoning about it. The dataset is known for its compositional questions, diverse scenes, and varying levels of complexity, making it suitable for evaluating models' performance on VQA tasks.</w:t>
-      </w:r>
-    </w:p>
-    <w:p>
-      <w:pPr>
-        <w:pStyle w:val="Heading2"/>
-        <w:jc w:val="both"/>
-        <w:rPr>
-          <w:sz w:val="22"/>
-          <w:szCs w:val="22"/>
-        </w:rPr>
-      </w:pPr>
-      <w:r>
-        <w:rPr>
-          <w:sz w:val="22"/>
-          <w:szCs w:val="22"/>
-        </w:rPr>
-        <w:t xml:space="preserve">However, our attempts to use the CLEVR dataset and run inferencing also encountered compatibility issues, </w:t>
-      </w:r>
-      <w:proofErr w:type="gramStart"/>
-      <w:r>
-        <w:rPr>
-          <w:sz w:val="22"/>
-          <w:szCs w:val="22"/>
-        </w:rPr>
-        <w:t>similar to</w:t>
-      </w:r>
-      <w:proofErr w:type="gramEnd"/>
-      <w:r>
-        <w:rPr>
-          <w:sz w:val="22"/>
-          <w:szCs w:val="22"/>
-        </w:rPr>
-        <w:t xml:space="preserve"> the challenges faced with running GNN-based models. The incompatibilities between CUDA and </w:t>
-      </w:r>
-      <w:proofErr w:type="spellStart"/>
-      <w:r>
-        <w:rPr>
-          <w:sz w:val="22"/>
-          <w:szCs w:val="22"/>
-        </w:rPr>
-        <w:t>PyTorch</w:t>
-      </w:r>
-      <w:proofErr w:type="spellEnd"/>
-      <w:r>
-        <w:rPr>
-          <w:sz w:val="22"/>
-          <w:szCs w:val="22"/>
-        </w:rPr>
-        <w:t xml:space="preserve"> versions hindered our progress in successfully utilizing the CLEVR dataset for VQA.</w:t>
-      </w:r>
-    </w:p>
-    <w:p>
-      <w:pPr>
-        <w:pStyle w:val="Heading3"/>
-      </w:pPr>
-      <w:r>
-        <w:t> Shifting Focus to Transformers for VQA</w:t>
-      </w:r>
-    </w:p>
-    <w:p>
-      <w:pPr>
-        <w:pStyle w:val="Heading2"/>
-        <w:jc w:val="both"/>
-        <w:rPr>
-          <w:sz w:val="22"/>
-          <w:szCs w:val="22"/>
-        </w:rPr>
-      </w:pPr>
-      <w:r>
-        <w:rPr>
-          <w:sz w:val="22"/>
-          <w:szCs w:val="22"/>
-        </w:rPr>
-        <w:t>Given the challenges encountered with GNNs and the CLEVR dataset, we decided to shift our focus towards solving VQA using transformers. Transformers have gained significant attention in recent years for their ability to handle various vision and language tasks effectively. After researching the most trending transformers for unified vision tasks, we identified BLIP (Bootstrapping Language-Image Pre-training) as a promising candidate.</w:t>
-      </w:r>
-    </w:p>
-    <w:p>
-      <w:pPr>
-        <w:pStyle w:val="Heading2"/>
-        <w:jc w:val="both"/>
-        <w:rPr>
-          <w:sz w:val="22"/>
-          <w:szCs w:val="22"/>
-        </w:rPr>
-      </w:pPr>
-      <w:r>
-        <w:rPr>
-          <w:sz w:val="22"/>
-          <w:szCs w:val="22"/>
-        </w:rPr>
-        <w:t> </w:t>
-      </w:r>
-    </w:p>
-    <w:p>
-      <w:pPr>
-        <w:pStyle w:val="Heading2"/>
-        <w:jc w:val="both"/>
-        <w:rPr>
-          <w:sz w:val="22"/>
-          <w:szCs w:val="22"/>
-        </w:rPr>
-      </w:pPr>
-      <w:r>
-        <w:rPr>
-          <w:sz w:val="22"/>
-          <w:szCs w:val="22"/>
-        </w:rPr>
-        <w:lastRenderedPageBreak/>
-        <w:t>BLIP is a transformer-based model that has shown impressive results in various vision and language tasks, including VQA. It leverages pre-training on large-scale image-text datasets and employs a novel bootstrapping approach to enhance the model's performance. BLIP's architecture allows for effective cross-modal reasoning and has demonstrated strong performance on benchmark datasets.</w:t>
-      </w:r>
-    </w:p>
-    <w:p>
-      <w:pPr>
-        <w:pStyle w:val="Heading2"/>
-        <w:jc w:val="both"/>
-        <w:rPr>
-          <w:sz w:val="22"/>
-          <w:szCs w:val="22"/>
-        </w:rPr>
-      </w:pPr>
-      <w:r>
-        <w:rPr>
-          <w:sz w:val="22"/>
-          <w:szCs w:val="22"/>
-        </w:rPr>
-        <w:t> By shifting our focus to using BLIP for VQA, we aim to overcome the compatibility issues faced with GNNs and the CLEVR dataset. BLIP's robustness and state-of-the-art performance make it a promising choice for tackling the VQA task effectively.</w:t>
-      </w:r>
-    </w:p>
-    <w:p>
-      <w:pPr>
-        <w:pStyle w:val="Heading2"/>
-        <w:jc w:val="both"/>
-        <w:rPr>
-          <w:sz w:val="22"/>
-          <w:szCs w:val="22"/>
-        </w:rPr>
-      </w:pPr>
-      <w:r>
-        <w:rPr>
-          <w:sz w:val="22"/>
-          <w:szCs w:val="22"/>
-        </w:rPr>
-        <w:t>In the subsequent sections of this report, we will delve into the details of our implementation using BLIP for VQA, discussing the model architecture, training process, and experimental results.</w:t>
-      </w:r>
-    </w:p>
-    <w:p>
-      <w:pPr>
-        <w:pStyle w:val="Heading2"/>
-      </w:pPr>
+      </w:pPr>
+      <w:bookmarkStart w:id="7" w:name="_Toc165389165"/>
       <w:r>
         <w:t>BLIP Architectur</w:t>
       </w:r>
       <w:r>
         <w:t>e</w:t>
       </w:r>
-      <w:bookmarkEnd w:id="4"/>
+      <w:bookmarkEnd w:id="7"/>
     </w:p>
     <w:p>
       <w:pPr>
@@ -3403,6 +3831,7 @@
         <w:rPr>
           <w:noProof/>
         </w:rPr>
+        <w:lastRenderedPageBreak/>
         <w:drawing>
           <wp:inline distT="0" distB="0" distL="0" distR="0" wp14:anchorId="68FCBEE6" wp14:editId="5C8B49EC">
             <wp:extent cx="5625465" cy="2607013"/>
@@ -3451,6 +3880,8 @@
         <w:pStyle w:val="Caption"/>
         <w:jc w:val="center"/>
       </w:pPr>
+      <w:bookmarkStart w:id="8" w:name="_Toc165389024"/>
+      <w:bookmarkStart w:id="9" w:name="_Toc165389133"/>
       <w:r>
         <w:t xml:space="preserve">Figure </w:t>
       </w:r>
@@ -3475,6 +3906,8 @@
       <w:r>
         <w:t>. BLIP Architecture</w:t>
       </w:r>
+      <w:bookmarkEnd w:id="8"/>
+      <w:bookmarkEnd w:id="9"/>
     </w:p>
     <w:p>
       <w:pPr>
@@ -3502,7 +3935,6 @@
         <w:rPr>
           <w:lang w:val="en-US"/>
         </w:rPr>
-        <w:lastRenderedPageBreak/>
         <w:t>To pre-train a unified vision-language model capable of both understanding and generation, BLIP introduces a multimodal mixture of encoder-decoder, a multi-task model that operates in three functionalities:</w:t>
       </w:r>
     </w:p>
@@ -3631,6 +4063,7 @@
         <w:rPr>
           <w:lang w:val="en-US"/>
         </w:rPr>
+        <w:lastRenderedPageBreak/>
         <w:t>Image-Text Contrastive Loss (ITC) activates the unimodal encoder. It aims to align the feature space of the visual transformer and the text transformer by encouraging positive image-text pairs to have similar representations in contrast to the negative pairs</w:t>
       </w:r>
       <w:r>
@@ -3936,7 +4369,6 @@
         <w:rPr>
           <w:lang w:val="en-US"/>
         </w:rPr>
-        <w:lastRenderedPageBreak/>
         <w:t>AdamW</w:t>
       </w:r>
       <w:proofErr w:type="spellEnd"/>
@@ -4176,6 +4608,8 @@
         <w:pStyle w:val="Caption"/>
         <w:jc w:val="center"/>
       </w:pPr>
+      <w:bookmarkStart w:id="10" w:name="_Toc165389025"/>
+      <w:bookmarkStart w:id="11" w:name="_Toc165389134"/>
       <w:r>
         <w:t xml:space="preserve">Figure </w:t>
       </w:r>
@@ -4200,6 +4634,8 @@
       <w:r>
         <w:t>. BLIP VQA Architecture [11]</w:t>
       </w:r>
+      <w:bookmarkEnd w:id="10"/>
+      <w:bookmarkEnd w:id="11"/>
     </w:p>
     <w:p>
       <w:pPr>
@@ -4252,7 +4688,7 @@
       <w:pPr>
         <w:pStyle w:val="Heading1"/>
       </w:pPr>
-      <w:bookmarkStart w:id="5" w:name="_Toc165334634"/>
+      <w:bookmarkStart w:id="12" w:name="_Toc165389166"/>
       <w:r>
         <w:rPr>
           <w:lang w:val="en-US"/>
@@ -4260,7 +4696,7 @@
         <w:lastRenderedPageBreak/>
         <w:t>Methodology</w:t>
       </w:r>
-      <w:bookmarkEnd w:id="5"/>
+      <w:bookmarkEnd w:id="12"/>
       <w:r>
         <w:rPr>
           <w:lang w:val="en-US"/>
@@ -4275,14 +4711,14 @@
           <w:lang w:val="en-US"/>
         </w:rPr>
       </w:pPr>
-      <w:bookmarkStart w:id="6" w:name="_Toc165334635"/>
+      <w:bookmarkStart w:id="13" w:name="_Toc165389167"/>
       <w:r>
         <w:t>Datase</w:t>
       </w:r>
       <w:r>
         <w:t>t</w:t>
       </w:r>
-      <w:bookmarkEnd w:id="6"/>
+      <w:bookmarkEnd w:id="13"/>
     </w:p>
     <w:p>
       <w:pPr>
@@ -4541,6 +4977,8 @@
           <w:lang w:val="en-US"/>
         </w:rPr>
       </w:pPr>
+      <w:bookmarkStart w:id="14" w:name="_Toc165389026"/>
+      <w:bookmarkStart w:id="15" w:name="_Toc165389135"/>
       <w:r>
         <w:rPr>
           <w:lang w:val="en-US"/>
@@ -4578,18 +5016,20 @@
         </w:rPr>
         <w:t>ImageCLEF</w:t>
       </w:r>
+      <w:bookmarkEnd w:id="14"/>
+      <w:bookmarkEnd w:id="15"/>
       <w:proofErr w:type="spellEnd"/>
     </w:p>
     <w:p>
       <w:pPr>
         <w:pStyle w:val="Heading3"/>
       </w:pPr>
-      <w:bookmarkStart w:id="7" w:name="_Toc165334636"/>
+      <w:bookmarkStart w:id="16" w:name="_Toc165389168"/>
       <w:r>
         <w:lastRenderedPageBreak/>
         <w:t>3.1.1 Augmentation</w:t>
       </w:r>
-      <w:bookmarkEnd w:id="7"/>
+      <w:bookmarkEnd w:id="16"/>
     </w:p>
     <w:p>
       <w:pPr>
@@ -4693,6 +5133,8 @@
           <w:b/>
         </w:rPr>
       </w:pPr>
+      <w:bookmarkStart w:id="17" w:name="_Toc165389027"/>
+      <w:bookmarkStart w:id="18" w:name="_Toc165389136"/>
       <w:r>
         <w:t xml:space="preserve">Figure </w:t>
       </w:r>
@@ -4717,6 +5159,8 @@
       <w:r>
         <w:t>. Augmentation of the Images from the Train Dataset Sample</w:t>
       </w:r>
+      <w:bookmarkEnd w:id="17"/>
+      <w:bookmarkEnd w:id="18"/>
     </w:p>
     <w:p>
       <w:pPr>
@@ -4803,7 +5247,7 @@
       <w:pPr>
         <w:pStyle w:val="Heading2"/>
       </w:pPr>
-      <w:bookmarkStart w:id="8" w:name="_Toc165334637"/>
+      <w:bookmarkStart w:id="19" w:name="_Toc165389169"/>
       <w:r>
         <w:t xml:space="preserve">3.2 </w:t>
       </w:r>
@@ -4822,7 +5266,7 @@
       <w:r>
         <w:t>-tuning</w:t>
       </w:r>
-      <w:bookmarkEnd w:id="8"/>
+      <w:bookmarkEnd w:id="19"/>
       <w:r>
         <w:t xml:space="preserve"> </w:t>
       </w:r>
@@ -6117,7 +6561,7 @@
       <w:pPr>
         <w:pStyle w:val="Heading2"/>
       </w:pPr>
-      <w:bookmarkStart w:id="9" w:name="_Toc165334638"/>
+      <w:bookmarkStart w:id="20" w:name="_Toc165389170"/>
       <w:r>
         <w:t xml:space="preserve">3.3 </w:t>
       </w:r>
@@ -6136,7 +6580,7 @@
       <w:r>
         <w:t xml:space="preserve"> Domain Knowledge</w:t>
       </w:r>
-      <w:bookmarkEnd w:id="9"/>
+      <w:bookmarkEnd w:id="20"/>
     </w:p>
     <w:p>
       <w:pPr>
@@ -6716,6 +7160,8 @@
           <w:b/>
         </w:rPr>
       </w:pPr>
+      <w:bookmarkStart w:id="21" w:name="_Toc165389028"/>
+      <w:bookmarkStart w:id="22" w:name="_Toc165389137"/>
       <w:r>
         <w:t xml:space="preserve">Figure </w:t>
       </w:r>
@@ -6740,6 +7186,8 @@
       <w:r>
         <w:t>. Autoencoder Model to Finetune the Vision Model of BLIP VQA</w:t>
       </w:r>
+      <w:bookmarkEnd w:id="21"/>
+      <w:bookmarkEnd w:id="22"/>
     </w:p>
     <w:p>
       <w:pPr>
@@ -6748,7 +7196,7 @@
           <w:lang w:val="en-US"/>
         </w:rPr>
       </w:pPr>
-      <w:bookmarkStart w:id="10" w:name="_Toc165334639"/>
+      <w:bookmarkStart w:id="23" w:name="_Toc165389171"/>
       <w:r>
         <w:rPr>
           <w:lang w:val="en-US"/>
@@ -6767,7 +7215,7 @@
         </w:rPr>
         <w:t>Proposed Architecture</w:t>
       </w:r>
-      <w:bookmarkEnd w:id="10"/>
+      <w:bookmarkEnd w:id="23"/>
     </w:p>
     <w:p>
       <w:pPr>
@@ -6955,6 +7403,8 @@
         <w:pStyle w:val="Caption"/>
         <w:jc w:val="center"/>
       </w:pPr>
+      <w:bookmarkStart w:id="24" w:name="_Toc165389029"/>
+      <w:bookmarkStart w:id="25" w:name="_Toc165389138"/>
       <w:r>
         <w:t xml:space="preserve">Figure </w:t>
       </w:r>
@@ -6979,6 +7429,8 @@
       <w:r>
         <w:t>. Proposed Architecture</w:t>
       </w:r>
+      <w:bookmarkEnd w:id="24"/>
+      <w:bookmarkEnd w:id="25"/>
     </w:p>
     <w:p>
       <w:pPr>
@@ -7034,11 +7486,11 @@
           <w:lang w:val="en-US"/>
         </w:rPr>
       </w:pPr>
-      <w:bookmarkStart w:id="11" w:name="_Toc165334640"/>
+      <w:bookmarkStart w:id="26" w:name="_Toc165389172"/>
       <w:r>
         <w:t>3.4.1 Image Embedding</w:t>
       </w:r>
-      <w:bookmarkEnd w:id="11"/>
+      <w:bookmarkEnd w:id="26"/>
       <w:r>
         <w:t xml:space="preserve"> </w:t>
       </w:r>
@@ -7536,11 +7988,11 @@
       <w:pPr>
         <w:pStyle w:val="Heading3"/>
       </w:pPr>
-      <w:bookmarkStart w:id="12" w:name="_Toc165334641"/>
+      <w:bookmarkStart w:id="27" w:name="_Toc165389173"/>
       <w:r>
         <w:t>3.4.2 Question and answer Embedding</w:t>
       </w:r>
-      <w:bookmarkEnd w:id="12"/>
+      <w:bookmarkEnd w:id="27"/>
       <w:r>
         <w:t xml:space="preserve"> </w:t>
       </w:r>
@@ -9290,11 +9742,11 @@
       <w:pPr>
         <w:pStyle w:val="Heading1"/>
       </w:pPr>
-      <w:bookmarkStart w:id="13" w:name="_Toc165334642"/>
+      <w:bookmarkStart w:id="28" w:name="_Toc165389174"/>
       <w:r>
         <w:t>Experiments and Results</w:t>
       </w:r>
-      <w:bookmarkEnd w:id="13"/>
+      <w:bookmarkEnd w:id="28"/>
     </w:p>
     <w:p>
       <w:pPr>
@@ -9331,11 +9783,11 @@
       <w:pPr>
         <w:pStyle w:val="Heading2"/>
       </w:pPr>
-      <w:bookmarkStart w:id="14" w:name="_Toc165334643"/>
+      <w:bookmarkStart w:id="29" w:name="_Toc165389175"/>
       <w:r>
         <w:t>4.1 Experimentation set-up</w:t>
       </w:r>
-      <w:bookmarkEnd w:id="14"/>
+      <w:bookmarkEnd w:id="29"/>
     </w:p>
     <w:p>
       <w:pPr>
@@ -9354,14 +9806,14 @@
           <w:lang w:val="en-US"/>
         </w:rPr>
       </w:pPr>
-      <w:bookmarkStart w:id="15" w:name="_Toc165334644"/>
-      <w:r>
-        <w:rPr>
-          <w:lang w:val="en-US"/>
-        </w:rPr>
-        <w:t>4.1.1 Backbone model. We use the BLIP Model as our base models. This model takes images and text as input and generates text as output.</w:t>
-      </w:r>
-      <w:bookmarkEnd w:id="15"/>
+      <w:bookmarkStart w:id="30" w:name="_Toc165389176"/>
+      <w:r>
+        <w:rPr>
+          <w:lang w:val="en-US"/>
+        </w:rPr>
+        <w:t>4.1.1 Backbone model.</w:t>
+      </w:r>
+      <w:bookmarkEnd w:id="30"/>
       <w:r>
         <w:rPr>
           <w:lang w:val="en-US"/>
@@ -9371,6 +9823,19 @@
     </w:p>
     <w:p>
       <w:pPr>
+        <w:rPr>
+          <w:lang w:val="en-US"/>
+        </w:rPr>
+      </w:pPr>
+      <w:r>
+        <w:rPr>
+          <w:lang w:val="en-US"/>
+        </w:rPr>
+        <w:t xml:space="preserve">We use the BLIP Model as our base models. This model takes images and text as input and generates text as output. </w:t>
+      </w:r>
+    </w:p>
+    <w:p>
+      <w:pPr>
         <w:jc w:val="both"/>
       </w:pPr>
     </w:p>
@@ -9381,14 +9846,15 @@
           <w:lang w:val="en-US"/>
         </w:rPr>
       </w:pPr>
-      <w:bookmarkStart w:id="16" w:name="_Toc165334645"/>
-      <w:r>
-        <w:rPr>
-          <w:lang w:val="en-US"/>
-        </w:rPr>
+      <w:bookmarkStart w:id="31" w:name="_Toc165389177"/>
+      <w:r>
+        <w:rPr>
+          <w:lang w:val="en-US"/>
+        </w:rPr>
+        <w:lastRenderedPageBreak/>
         <w:t>4.2 Metrics:</w:t>
       </w:r>
-      <w:bookmarkEnd w:id="16"/>
+      <w:bookmarkEnd w:id="31"/>
     </w:p>
     <w:p>
       <w:pPr>
@@ -9403,7 +9869,6 @@
         <w:jc w:val="both"/>
       </w:pPr>
       <w:r>
-        <w:lastRenderedPageBreak/>
         <w:t xml:space="preserve">Two primary metrics are used to assess the performance of fine-tuned BLIP models on VQA on medical dataset. The BLEU score [17] and the </w:t>
       </w:r>
       <w:r>
@@ -9426,11 +9891,11 @@
       <w:pPr>
         <w:pStyle w:val="Heading3"/>
       </w:pPr>
-      <w:bookmarkStart w:id="17" w:name="_Toc165334646"/>
+      <w:bookmarkStart w:id="32" w:name="_Toc165389178"/>
       <w:r>
         <w:t>BLEU Score</w:t>
       </w:r>
-      <w:bookmarkEnd w:id="17"/>
+      <w:bookmarkEnd w:id="32"/>
     </w:p>
     <w:p>
       <w:pPr>
@@ -10623,37 +11088,705 @@
     </w:p>
     <w:p>
       <w:pPr>
-        <w:pStyle w:val="Caption"/>
-        <w:framePr w:hSpace="180" w:vSpace="180" w:wrap="around" w:vAnchor="text" w:hAnchor="page" w:x="5638" w:y="4471"/>
-      </w:pPr>
-      <w:r>
-        <w:t xml:space="preserve">Table </w:t>
-      </w:r>
-      <w:r>
-        <w:fldChar w:fldCharType="begin"/>
-      </w:r>
-      <w:r>
-        <w:instrText xml:space="preserve"> SEQ Table \* ARABIC </w:instrText>
-      </w:r>
-      <w:r>
-        <w:fldChar w:fldCharType="separate"/>
-      </w:r>
-      <w:r>
-        <w:rPr>
-          <w:noProof/>
-        </w:rPr>
-        <w:t>1</w:t>
-      </w:r>
-      <w:r>
-        <w:fldChar w:fldCharType="end"/>
-      </w:r>
-      <w:r>
-        <w:t>. Results</w:t>
-      </w:r>
-    </w:p>
-    <w:p>
-      <w:pPr>
-        <w:jc w:val="both"/>
+        <w:jc w:val="both"/>
+      </w:pPr>
+    </w:p>
+    <w:p>
+      <w:pPr>
+        <w:jc w:val="both"/>
+      </w:pPr>
+    </w:p>
+    <w:p>
+      <w:pPr>
+        <w:jc w:val="both"/>
+      </w:pPr>
+    </w:p>
+    <w:p>
+      <w:pPr>
+        <w:jc w:val="both"/>
+      </w:pPr>
+      <w:r>
+        <w:t xml:space="preserve">The sentence-level BLEU score is calculated by taking the geometric mean of the modified n-gram precisions and multiplying it by the brevity penalty factor. The brevity penalty penalizes candidate translations that are shorter than the reference translations, while the modified n-gram precision accounts for both </w:t>
+      </w:r>
+      <w:r>
+        <w:t xml:space="preserve">the </w:t>
+      </w:r>
+      <w:r>
+        <w:t>adequacy and fluency of the translation.</w:t>
+      </w:r>
+    </w:p>
+    <w:p>
+      <w:pPr>
+        <w:jc w:val="both"/>
+      </w:pPr>
+    </w:p>
+    <w:p>
+      <w:pPr>
+        <w:pStyle w:val="Heading3"/>
+      </w:pPr>
+      <w:bookmarkStart w:id="33" w:name="_Toc165389179"/>
+      <w:r>
+        <w:t>ROUGE</w:t>
+      </w:r>
+      <w:bookmarkEnd w:id="33"/>
+    </w:p>
+    <w:p>
+      <w:pPr>
+        <w:jc w:val="both"/>
+      </w:pPr>
+      <w:r>
+        <w:rPr>
+          <w:lang w:val="en-US"/>
+        </w:rPr>
+        <w:t xml:space="preserve">ROUGE (Recall-Oriented Understudy for </w:t>
+      </w:r>
+      <w:proofErr w:type="spellStart"/>
+      <w:r>
+        <w:rPr>
+          <w:lang w:val="en-US"/>
+        </w:rPr>
+        <w:t>Gisting</w:t>
+      </w:r>
+      <w:proofErr w:type="spellEnd"/>
+      <w:r>
+        <w:rPr>
+          <w:lang w:val="en-US"/>
+        </w:rPr>
+        <w:t xml:space="preserve"> Evaluation) is a set of metrics used to evaluate the quality of summaries or machine-generated text by comparing them to reference summaries or gold-standard texts. ROUGE measures the overlap of n-grams, word sequences, and word pairs between the generated summary and the reference summaries. </w:t>
+      </w:r>
+    </w:p>
+    <w:p>
+      <w:pPr>
+        <w:jc w:val="both"/>
+      </w:pPr>
+    </w:p>
+    <w:p>
+      <w:pPr>
+        <w:jc w:val="both"/>
+      </w:pPr>
+    </w:p>
+    <w:p>
+      <w:pPr>
+        <w:jc w:val="both"/>
+      </w:pPr>
+    </w:p>
+    <w:p>
+      <w:pPr>
+        <w:jc w:val="both"/>
+      </w:pPr>
+      <w:r>
+        <w:t xml:space="preserve">ROUGE-L: It measures the longest common subsequence (LCS) between the generated summary and the reference summaries. The LCS is the longest sequence of words that appear in both the generated summary and the reference summaries, allowing for </w:t>
+      </w:r>
+      <w:proofErr w:type="gramStart"/>
+      <w:r>
+        <w:t>gaps</w:t>
+      </w:r>
+      <w:proofErr w:type="gramEnd"/>
+    </w:p>
+    <w:p>
+      <w:pPr>
+        <w:jc w:val="both"/>
+        <w:rPr>
+          <w:b/>
+          <w:lang w:val="en-US"/>
+        </w:rPr>
+      </w:pPr>
+      <w:r>
+        <w:rPr>
+          <w:lang w:val="en-US"/>
+        </w:rPr>
+        <w:t>ROUGE scores range from 0 to 1, with higher scores indicating better overlap between the generated summary and the reference summaries. ROUGE is widely used in the evaluation of summarization tasks, machine translation, and other natural language generation tasks.</w:t>
+      </w:r>
+    </w:p>
+    <w:p>
+      <w:pPr>
+        <w:jc w:val="both"/>
+        <w:rPr>
+          <w:b/>
+          <w:bCs/>
+        </w:rPr>
+      </w:pPr>
+    </w:p>
+    <w:p>
+      <w:pPr>
+        <w:jc w:val="both"/>
+        <w:rPr>
+          <w:b/>
+          <w:bCs/>
+        </w:rPr>
+      </w:pPr>
+    </w:p>
+    <w:p>
+      <w:pPr>
+        <w:pStyle w:val="Heading2"/>
+      </w:pPr>
+      <w:bookmarkStart w:id="34" w:name="_Toc165389180"/>
+      <w:r>
+        <w:t>Results Table:</w:t>
+      </w:r>
+      <w:bookmarkEnd w:id="34"/>
+    </w:p>
+    <w:p>
+      <w:pPr>
+        <w:jc w:val="both"/>
+      </w:pPr>
+    </w:p>
+    <w:p>
+      <w:pPr>
+        <w:numPr>
+          <w:ilvl w:val="0"/>
+          <w:numId w:val="2"/>
+        </w:numPr>
+        <w:jc w:val="both"/>
+        <w:rPr>
+          <w:lang w:val="en-US"/>
+        </w:rPr>
+      </w:pPr>
+      <w:r>
+        <w:rPr>
+          <w:b/>
+          <w:lang w:val="en-US"/>
+        </w:rPr>
+        <w:t>Base Blip</w:t>
+      </w:r>
+      <w:r>
+        <w:rPr>
+          <w:lang w:val="en-US"/>
+        </w:rPr>
+        <w:t xml:space="preserve"> - This is the pre-trained BLIP model that is fetched from Hugging Face. The pre-training details are available in previous sections. This pre-trained model is used to run an inference on </w:t>
+      </w:r>
+      <w:r>
+        <w:rPr>
+          <w:lang w:val="en-US"/>
+        </w:rPr>
+        <w:t>our</w:t>
+      </w:r>
+      <w:r>
+        <w:rPr>
+          <w:lang w:val="en-US"/>
+        </w:rPr>
+        <w:t xml:space="preserve"> dataset to determine a benchmark performance. </w:t>
+      </w:r>
+    </w:p>
+    <w:p>
+      <w:pPr>
+        <w:widowControl w:val="0"/>
+        <w:numPr>
+          <w:ilvl w:val="0"/>
+          <w:numId w:val="2"/>
+        </w:numPr>
+        <w:spacing w:line="240" w:lineRule="auto"/>
+        <w:jc w:val="both"/>
+        <w:rPr>
+          <w:lang w:val="en-US"/>
+        </w:rPr>
+      </w:pPr>
+      <w:r>
+        <w:rPr>
+          <w:b/>
+          <w:lang w:val="en-US"/>
+        </w:rPr>
+        <w:t>Fine-tuned BLIP - end-to-end</w:t>
+      </w:r>
+      <w:r>
+        <w:rPr>
+          <w:lang w:val="en-US"/>
+        </w:rPr>
+        <w:t xml:space="preserve"> - This is the fine-tuned BLIP model on </w:t>
+      </w:r>
+      <w:r>
+        <w:rPr>
+          <w:lang w:val="en-US"/>
+        </w:rPr>
+        <w:t>our</w:t>
+      </w:r>
+      <w:r>
+        <w:rPr>
+          <w:lang w:val="en-US"/>
+        </w:rPr>
+        <w:t xml:space="preserve"> dataset</w:t>
+      </w:r>
+      <w:r>
+        <w:rPr>
+          <w:lang w:val="en-US"/>
+        </w:rPr>
+        <w:t>.</w:t>
+      </w:r>
+      <w:r>
+        <w:rPr>
+          <w:lang w:val="en-US"/>
+        </w:rPr>
+        <w:t xml:space="preserve"> This </w:t>
+      </w:r>
+      <w:r>
+        <w:rPr>
+          <w:lang w:val="en-US"/>
+        </w:rPr>
+        <w:lastRenderedPageBreak/>
+        <w:t xml:space="preserve">fine-tuning code is run for a batch size of 12, and for 15 epochs. However, the model parameters seem to converge within the first 5 epochs when saved on the validation cross-entropy loss. We observe a significant boost up in BLEU and </w:t>
+      </w:r>
+      <w:r>
+        <w:rPr>
+          <w:lang w:val="en-US"/>
+        </w:rPr>
+        <w:t>ROUGE</w:t>
+      </w:r>
+      <w:r>
+        <w:rPr>
+          <w:lang w:val="en-US"/>
+        </w:rPr>
+        <w:t xml:space="preserve"> scores when the base BLIP model is fine-tuned on medical dataset. </w:t>
+      </w:r>
+    </w:p>
+    <w:p>
+      <w:pPr>
+        <w:widowControl w:val="0"/>
+        <w:spacing w:line="240" w:lineRule="auto"/>
+        <w:ind w:left="720"/>
+        <w:jc w:val="both"/>
+      </w:pPr>
+    </w:p>
+    <w:p>
+      <w:pPr>
+        <w:widowControl w:val="0"/>
+        <w:numPr>
+          <w:ilvl w:val="0"/>
+          <w:numId w:val="15"/>
+        </w:numPr>
+        <w:spacing w:line="240" w:lineRule="auto"/>
+        <w:jc w:val="both"/>
+        <w:rPr>
+          <w:lang w:val="en-US"/>
+        </w:rPr>
+      </w:pPr>
+      <w:r>
+        <w:rPr>
+          <w:b/>
+          <w:lang w:val="en-US"/>
+        </w:rPr>
+        <w:t>Convolution Patch Embedding Fine-tuned + Base BLIP</w:t>
+      </w:r>
+      <w:r>
+        <w:rPr>
+          <w:lang w:val="en-US"/>
+        </w:rPr>
+        <w:t xml:space="preserve"> - This is our first contribution in dissecting the BLIP model. </w:t>
+      </w:r>
+      <w:r>
+        <w:rPr>
+          <w:lang w:val="en-US"/>
+        </w:rPr>
+        <w:t>As discussed previously</w:t>
+      </w:r>
+      <w:r>
+        <w:rPr>
+          <w:lang w:val="en-US"/>
+        </w:rPr>
+        <w:t xml:space="preserve">, we have taken the first convolution patch embedding layer from the BLIP vision encoder and recreated a custom </w:t>
+      </w:r>
+      <w:r>
+        <w:rPr>
+          <w:lang w:val="en-US"/>
+        </w:rPr>
+        <w:t>autoencoder</w:t>
+      </w:r>
+      <w:r>
+        <w:rPr>
+          <w:lang w:val="en-US"/>
+        </w:rPr>
+        <w:t xml:space="preserve"> architecture based on the dimensions of </w:t>
+      </w:r>
+      <w:r>
+        <w:rPr>
+          <w:lang w:val="en-US"/>
+        </w:rPr>
+        <w:t>th</w:t>
+      </w:r>
+      <w:r>
+        <w:rPr>
+          <w:lang w:val="en-US"/>
+        </w:rPr>
+        <w:t>e</w:t>
+      </w:r>
+      <w:r>
+        <w:rPr>
+          <w:lang w:val="en-US"/>
+        </w:rPr>
+        <w:t xml:space="preserve"> </w:t>
+      </w:r>
+      <w:r>
+        <w:rPr>
+          <w:lang w:val="en-US"/>
+        </w:rPr>
+        <w:t xml:space="preserve">patch embedding layer. We have fine-tuned this custom architecture on our complete medical image dataset, to achieve a better representation of this layer </w:t>
+      </w:r>
+      <w:r>
+        <w:rPr>
+          <w:lang w:val="en-US"/>
+        </w:rPr>
+        <w:t>customized</w:t>
+      </w:r>
+      <w:r>
+        <w:rPr>
+          <w:lang w:val="en-US"/>
+        </w:rPr>
+        <w:t xml:space="preserve"> to </w:t>
+      </w:r>
+      <w:r>
+        <w:rPr>
+          <w:lang w:val="en-US"/>
+        </w:rPr>
+        <w:t xml:space="preserve">medical application. The first layer of this fine-tuned layer matches the </w:t>
+      </w:r>
+      <w:r>
+        <w:rPr>
+          <w:lang w:val="en-US"/>
+        </w:rPr>
+        <w:t>dimensions</w:t>
+      </w:r>
+      <w:r>
+        <w:rPr>
+          <w:lang w:val="en-US"/>
+        </w:rPr>
+        <w:t xml:space="preserve"> of the</w:t>
+      </w:r>
+      <w:r>
+        <w:rPr>
+          <w:lang w:val="en-US"/>
+        </w:rPr>
+        <w:t xml:space="preserve"> </w:t>
+      </w:r>
+      <w:r>
+        <w:rPr>
+          <w:lang w:val="en-US"/>
+        </w:rPr>
+        <w:t xml:space="preserve">convolution patch embedding layer. The trained weights for this layer are retrieved from the custom </w:t>
+      </w:r>
+      <w:r>
+        <w:rPr>
+          <w:lang w:val="en-US"/>
+        </w:rPr>
+        <w:t>autoencoder</w:t>
+      </w:r>
+      <w:r>
+        <w:rPr>
+          <w:lang w:val="en-US"/>
+        </w:rPr>
+        <w:t xml:space="preserve"> and the weights are plugged into the base BLIP model. This training has been performed for a batch size of 64 and 10 epochs. The training time is significantly faster. To assess the impact of performing this specialized fine-tuning, we run an inference of the base BLIP model initialized with these convolution patch embedding </w:t>
+      </w:r>
+      <w:r>
+        <w:rPr>
+          <w:lang w:val="en-US"/>
+        </w:rPr>
+        <w:t>layer</w:t>
+      </w:r>
+      <w:r>
+        <w:rPr>
+          <w:lang w:val="en-US"/>
+        </w:rPr>
+        <w:t xml:space="preserve"> weights</w:t>
+      </w:r>
+      <w:r>
+        <w:rPr>
+          <w:lang w:val="en-US"/>
+        </w:rPr>
+        <w:t>.</w:t>
+      </w:r>
+      <w:r>
+        <w:rPr>
+          <w:lang w:val="en-US"/>
+        </w:rPr>
+        <w:t xml:space="preserve"> We </w:t>
+      </w:r>
+      <w:r>
+        <w:rPr>
+          <w:lang w:val="en-US"/>
+        </w:rPr>
+        <w:t>see</w:t>
+      </w:r>
+      <w:r>
+        <w:rPr>
+          <w:lang w:val="en-US"/>
+        </w:rPr>
+        <w:t xml:space="preserve"> a boost in the benchmark BLEU and </w:t>
+      </w:r>
+      <w:r>
+        <w:rPr>
+          <w:lang w:val="en-US"/>
+        </w:rPr>
+        <w:t>ROUGE</w:t>
+      </w:r>
+      <w:r>
+        <w:rPr>
+          <w:lang w:val="en-US"/>
+        </w:rPr>
+        <w:t xml:space="preserve"> score highlighting the effectiveness of fine-tuning only a section of the BLIP architecture. </w:t>
+      </w:r>
+    </w:p>
+    <w:p>
+      <w:pPr>
+        <w:widowControl w:val="0"/>
+        <w:spacing w:line="240" w:lineRule="auto"/>
+        <w:jc w:val="both"/>
+      </w:pPr>
+    </w:p>
+    <w:p>
+      <w:pPr>
+        <w:widowControl w:val="0"/>
+        <w:numPr>
+          <w:ilvl w:val="0"/>
+          <w:numId w:val="15"/>
+        </w:numPr>
+        <w:spacing w:line="240" w:lineRule="auto"/>
+        <w:jc w:val="both"/>
+        <w:rPr>
+          <w:lang w:val="en-US"/>
+        </w:rPr>
+      </w:pPr>
+      <w:r>
+        <w:rPr>
+          <w:b/>
+          <w:lang w:val="en-US"/>
+        </w:rPr>
+        <w:t xml:space="preserve">Convolution Patch Embedding Fine-tuned + Fine-tuned BLIP model </w:t>
+      </w:r>
+      <w:r>
+        <w:rPr>
+          <w:lang w:val="en-US"/>
+        </w:rPr>
+        <w:t xml:space="preserve">- This model version is an extension to the previous version. This is our </w:t>
+      </w:r>
+      <w:r>
+        <w:rPr>
+          <w:lang w:val="en-US"/>
+        </w:rPr>
+        <w:t>hypothesized</w:t>
+      </w:r>
+      <w:r>
+        <w:rPr>
+          <w:lang w:val="en-US"/>
+        </w:rPr>
+        <w:t xml:space="preserve"> contribution to improve results of the fine-tuned BLIP model on a relatively small medical dataset</w:t>
+      </w:r>
+      <w:r>
+        <w:rPr>
+          <w:lang w:val="en-US"/>
+        </w:rPr>
+        <w:t>. W</w:t>
+      </w:r>
+      <w:r>
+        <w:rPr>
+          <w:lang w:val="en-US"/>
+        </w:rPr>
+        <w:t>e</w:t>
+      </w:r>
+      <w:r>
+        <w:rPr>
+          <w:lang w:val="en-US"/>
+        </w:rPr>
+        <w:t xml:space="preserve"> have proposed fine-tuning the patch embedding layer </w:t>
+      </w:r>
+      <w:r>
+        <w:rPr>
+          <w:lang w:val="en-US"/>
+        </w:rPr>
+        <w:t>of</w:t>
+      </w:r>
+      <w:r>
+        <w:rPr>
+          <w:lang w:val="en-US"/>
+        </w:rPr>
+        <w:t xml:space="preserve"> the </w:t>
+      </w:r>
+      <w:r>
+        <w:rPr>
+          <w:lang w:val="en-US"/>
+        </w:rPr>
+        <w:t xml:space="preserve">vision encoder </w:t>
+      </w:r>
+      <w:r>
+        <w:rPr>
+          <w:lang w:val="en-US"/>
+        </w:rPr>
+        <w:t xml:space="preserve">on </w:t>
+      </w:r>
+      <w:r>
+        <w:rPr>
+          <w:lang w:val="en-US"/>
+        </w:rPr>
+        <w:t>medical</w:t>
+      </w:r>
+      <w:r>
+        <w:rPr>
+          <w:lang w:val="en-US"/>
+        </w:rPr>
+        <w:t xml:space="preserve"> </w:t>
+      </w:r>
+      <w:r>
+        <w:rPr>
+          <w:lang w:val="en-US"/>
+        </w:rPr>
+        <w:t xml:space="preserve">images to get a good medical image representation, applying </w:t>
+      </w:r>
+      <w:r>
+        <w:rPr>
+          <w:lang w:val="en-US"/>
+        </w:rPr>
+        <w:t>this</w:t>
+      </w:r>
+      <w:r>
+        <w:rPr>
+          <w:lang w:val="en-US"/>
+        </w:rPr>
+        <w:t xml:space="preserve"> learned weight representation to the base BLIP architecture, freezing the parameters for this specific </w:t>
+      </w:r>
+      <w:proofErr w:type="gramStart"/>
+      <w:r>
+        <w:rPr>
+          <w:lang w:val="en-US"/>
+        </w:rPr>
+        <w:t>layer</w:t>
+      </w:r>
+      <w:proofErr w:type="gramEnd"/>
+      <w:r>
+        <w:rPr>
+          <w:lang w:val="en-US"/>
+        </w:rPr>
+        <w:t xml:space="preserve"> and finally fine-tuning the remaining BLIP architecture with the medical dataset. </w:t>
+      </w:r>
+      <w:r>
+        <w:rPr>
+          <w:lang w:val="en-US"/>
+        </w:rPr>
+        <w:t>We see</w:t>
+      </w:r>
+      <w:r>
+        <w:rPr>
+          <w:lang w:val="en-US"/>
+        </w:rPr>
+        <w:t xml:space="preserve"> a boost in our scores when we apply this </w:t>
+      </w:r>
+      <w:r>
+        <w:rPr>
+          <w:lang w:val="en-US"/>
+        </w:rPr>
+        <w:t>form</w:t>
+      </w:r>
+      <w:r>
+        <w:rPr>
+          <w:lang w:val="en-US"/>
+        </w:rPr>
+        <w:t xml:space="preserve"> of training as </w:t>
+      </w:r>
+      <w:r>
+        <w:rPr>
+          <w:lang w:val="en-US"/>
+        </w:rPr>
+        <w:t>opposed to just fine-tuning</w:t>
+      </w:r>
+      <w:r>
+        <w:rPr>
+          <w:lang w:val="en-US"/>
+        </w:rPr>
+        <w:t xml:space="preserve">. </w:t>
+      </w:r>
+    </w:p>
+    <w:p>
+      <w:pPr>
+        <w:pStyle w:val="ListParagraph"/>
+        <w:jc w:val="both"/>
+        <w:rPr>
+          <w:b/>
+          <w:bCs/>
+          <w:lang w:val="en-US"/>
+        </w:rPr>
+      </w:pPr>
+    </w:p>
+    <w:p>
+      <w:pPr>
+        <w:widowControl w:val="0"/>
+        <w:numPr>
+          <w:ilvl w:val="0"/>
+          <w:numId w:val="15"/>
+        </w:numPr>
+        <w:spacing w:line="240" w:lineRule="auto"/>
+        <w:jc w:val="both"/>
+        <w:rPr>
+          <w:lang w:val="en-US"/>
+        </w:rPr>
+      </w:pPr>
+      <w:r>
+        <w:rPr>
+          <w:b/>
+          <w:bCs/>
+          <w:lang w:val="en-US"/>
+        </w:rPr>
+        <w:t>Proposed</w:t>
+      </w:r>
+      <w:r>
+        <w:rPr>
+          <w:b/>
+          <w:lang w:val="en-US"/>
+        </w:rPr>
+        <w:t xml:space="preserve"> Architecture</w:t>
+      </w:r>
+      <w:r>
+        <w:rPr>
+          <w:b/>
+          <w:bCs/>
+          <w:lang w:val="en-US"/>
+        </w:rPr>
+        <w:t xml:space="preserve"> - </w:t>
+      </w:r>
+      <w:r>
+        <w:rPr>
+          <w:lang w:val="en-US"/>
+        </w:rPr>
+        <w:t xml:space="preserve">After experimenting with fine-tuning </w:t>
+      </w:r>
+      <w:r>
+        <w:rPr>
+          <w:lang w:val="en-US"/>
+        </w:rPr>
+        <w:t>specific</w:t>
+      </w:r>
+      <w:r>
+        <w:rPr>
+          <w:lang w:val="en-US"/>
+        </w:rPr>
+        <w:t xml:space="preserve"> components, we explored a different approach for combining the vision embeddings with a question-answer transformer. Instead of using the standard methods, we utilized a technique to integrate the visual and question encodings, aiming to generate more accurate and contextually relevant answers. By leveraging our custom tokenization strategy, specifically designed for the question-answer text in the medical dataset, we observed a significant improvement in the model's performance. This combination of vision and question embeddings, coupled with our domain-specific tokenization, resulted in a substantial increase in the BLEU and ROUGE scores, reaching 0.52</w:t>
+      </w:r>
+      <w:r>
+        <w:rPr>
+          <w:lang w:val="en-US"/>
+        </w:rPr>
+        <w:t xml:space="preserve"> and 0.49 respectively</w:t>
+      </w:r>
+      <w:r>
+        <w:rPr>
+          <w:lang w:val="en-US"/>
+        </w:rPr>
+        <w:t>. These results highlight the effectiveness of our approach in enhancing the model's ability to generate precise and coherent answers in the medical domain, demonstrating the potential of this method for improving visual question</w:t>
+      </w:r>
+      <w:r>
+        <w:rPr>
+          <w:lang w:val="en-US"/>
+        </w:rPr>
+        <w:t>-</w:t>
+      </w:r>
+      <w:r>
+        <w:rPr>
+          <w:lang w:val="en-US"/>
+        </w:rPr>
+        <w:t>answering systems in specialized domains.</w:t>
+      </w:r>
+    </w:p>
+    <w:p>
+      <w:pPr>
+        <w:pStyle w:val="ListParagraph"/>
+        <w:rPr>
+          <w:lang w:val="en-US"/>
+        </w:rPr>
       </w:pPr>
     </w:p>
     <w:tbl>
@@ -10707,6 +11840,7 @@
                 <w:b/>
                 <w:bCs/>
               </w:rPr>
+              <w:lastRenderedPageBreak/>
               <w:t>S no.</w:t>
             </w:r>
           </w:p>
@@ -10951,10 +12085,7 @@
               <w:jc w:val="both"/>
             </w:pPr>
             <w:r>
-              <w:t>0.3</w:t>
-            </w:r>
-            <w:r>
-              <w:t>7</w:t>
+              <w:t>0.37</w:t>
             </w:r>
           </w:p>
         </w:tc>
@@ -10969,10 +12100,7 @@
               <w:jc w:val="both"/>
             </w:pPr>
             <w:r>
-              <w:t>0.4</w:t>
-            </w:r>
-            <w:r>
-              <w:t>0</w:t>
+              <w:t>0.40</w:t>
             </w:r>
           </w:p>
         </w:tc>
@@ -11107,10 +12235,7 @@
               <w:jc w:val="both"/>
             </w:pPr>
             <w:r>
-              <w:t>0.</w:t>
-            </w:r>
-            <w:r>
-              <w:t>32</w:t>
+              <w:t>0.32</w:t>
             </w:r>
           </w:p>
         </w:tc>
@@ -11125,10 +12250,7 @@
               <w:jc w:val="both"/>
             </w:pPr>
             <w:r>
-              <w:t>0.</w:t>
-            </w:r>
-            <w:r>
-              <w:t>30</w:t>
+              <w:t>0.30</w:t>
             </w:r>
           </w:p>
         </w:tc>
@@ -11178,10 +12300,7 @@
               <w:jc w:val="both"/>
             </w:pPr>
             <w:r>
-              <w:t>0.</w:t>
-            </w:r>
-            <w:r>
-              <w:t>41</w:t>
+              <w:t>0.41</w:t>
             </w:r>
           </w:p>
         </w:tc>
@@ -11197,10 +12316,7 @@
               <w:jc w:val="both"/>
             </w:pPr>
             <w:r>
-              <w:t>0.4</w:t>
-            </w:r>
-            <w:r>
-              <w:t>4</w:t>
+              <w:t>0.44</w:t>
             </w:r>
           </w:p>
         </w:tc>
@@ -11208,243 +12324,32 @@
     </w:tbl>
     <w:p>
       <w:pPr>
-        <w:jc w:val="both"/>
-      </w:pPr>
-    </w:p>
-    <w:p>
-      <w:pPr>
-        <w:jc w:val="both"/>
-      </w:pPr>
-    </w:p>
-    <w:p>
-      <w:pPr>
-        <w:jc w:val="both"/>
-      </w:pPr>
-      <w:r>
-        <w:t xml:space="preserve">The sentence-level BLEU score is calculated by taking the geometric mean of the modified n-gram precisions and multiplying it by the brevity penalty factor. The brevity penalty penalizes candidate translations that are shorter than the reference translations, while the modified n-gram precision accounts for both </w:t>
-      </w:r>
-      <w:r>
-        <w:t xml:space="preserve">the </w:t>
-      </w:r>
-      <w:r>
-        <w:t>adequacy and fluency of the translation.</w:t>
-      </w:r>
-    </w:p>
-    <w:p>
-      <w:pPr>
-        <w:jc w:val="both"/>
-      </w:pPr>
-    </w:p>
-    <w:p>
-      <w:pPr>
-        <w:pStyle w:val="Heading3"/>
-      </w:pPr>
-      <w:bookmarkStart w:id="18" w:name="_Toc165334647"/>
-      <w:r>
-        <w:t>ROUGE</w:t>
-      </w:r>
-      <w:bookmarkEnd w:id="18"/>
-    </w:p>
-    <w:p>
-      <w:pPr>
-        <w:jc w:val="both"/>
-      </w:pPr>
-      <w:r>
-        <w:rPr>
-          <w:lang w:val="en-US"/>
-        </w:rPr>
-        <w:t xml:space="preserve">ROUGE (Recall-Oriented Understudy for </w:t>
-      </w:r>
-      <w:proofErr w:type="spellStart"/>
-      <w:r>
-        <w:rPr>
-          <w:lang w:val="en-US"/>
-        </w:rPr>
-        <w:t>Gisting</w:t>
-      </w:r>
-      <w:proofErr w:type="spellEnd"/>
-      <w:r>
-        <w:rPr>
-          <w:lang w:val="en-US"/>
-        </w:rPr>
-        <w:t xml:space="preserve"> Evaluation) is a set of metrics used to evaluate the quality of summaries or machine-generated text by comparing them to reference summaries or gold-standard texts. ROUGE measures the overlap of n-grams, word sequences, and word pairs between the generated summary and the reference summaries. </w:t>
-      </w:r>
-    </w:p>
-    <w:p>
-      <w:pPr>
-        <w:jc w:val="both"/>
-      </w:pPr>
-    </w:p>
-    <w:p>
-      <w:pPr>
-        <w:jc w:val="both"/>
-      </w:pPr>
-    </w:p>
-    <w:p>
-      <w:pPr>
-        <w:jc w:val="both"/>
-      </w:pPr>
-    </w:p>
-    <w:p>
-      <w:pPr>
-        <w:jc w:val="both"/>
-      </w:pPr>
-      <w:r>
-        <w:lastRenderedPageBreak/>
-        <w:t xml:space="preserve">ROUGE-L: It measures the longest common subsequence (LCS) between the generated summary and the reference summaries. The LCS is the longest sequence of words that appear in both the generated summary and the reference summaries, allowing for </w:t>
-      </w:r>
-      <w:proofErr w:type="gramStart"/>
-      <w:r>
-        <w:t>gaps</w:t>
-      </w:r>
-      <w:proofErr w:type="gramEnd"/>
-    </w:p>
-    <w:p>
-      <w:pPr>
-        <w:jc w:val="both"/>
-        <w:rPr>
-          <w:b/>
-          <w:lang w:val="en-US"/>
-        </w:rPr>
-      </w:pPr>
-      <w:r>
-        <w:rPr>
-          <w:lang w:val="en-US"/>
-        </w:rPr>
-        <w:t>ROUGE scores range from 0 to 1, with higher scores indicating better overlap between the generated summary and the reference summaries. ROUGE is widely used in the evaluation of summarization tasks, machine translation, and other natural language generation tasks.</w:t>
-      </w:r>
-    </w:p>
-    <w:p>
-      <w:pPr>
-        <w:jc w:val="both"/>
-        <w:rPr>
-          <w:b/>
-          <w:bCs/>
-        </w:rPr>
-      </w:pPr>
-    </w:p>
-    <w:p>
-      <w:pPr>
-        <w:jc w:val="both"/>
-        <w:rPr>
-          <w:b/>
-          <w:bCs/>
-        </w:rPr>
-      </w:pPr>
-    </w:p>
-    <w:p>
-      <w:pPr>
-        <w:pStyle w:val="Heading2"/>
-      </w:pPr>
-      <w:bookmarkStart w:id="19" w:name="_Toc165334648"/>
-      <w:r>
-        <w:t>Results Table:</w:t>
-      </w:r>
-      <w:bookmarkEnd w:id="19"/>
-    </w:p>
-    <w:p>
-      <w:pPr>
-        <w:jc w:val="both"/>
-      </w:pPr>
-    </w:p>
-    <w:p>
-      <w:pPr>
-        <w:numPr>
-          <w:ilvl w:val="0"/>
-          <w:numId w:val="2"/>
-        </w:numPr>
-        <w:jc w:val="both"/>
-        <w:rPr>
-          <w:lang w:val="en-US"/>
-        </w:rPr>
-      </w:pPr>
-      <w:r>
-        <w:rPr>
-          <w:b/>
-          <w:lang w:val="en-US"/>
-        </w:rPr>
-        <w:t>Base Blip</w:t>
-      </w:r>
-      <w:r>
-        <w:rPr>
-          <w:lang w:val="en-US"/>
-        </w:rPr>
-        <w:t xml:space="preserve"> - This is the pre-trained BLIP model that is fetched from Hugging Face. The pre-training details are available in previous sections. This pre-trained model is used to run an inference on </w:t>
-      </w:r>
-      <w:r>
-        <w:rPr>
-          <w:lang w:val="en-US"/>
-        </w:rPr>
-        <w:t>our</w:t>
-      </w:r>
-      <w:r>
-        <w:rPr>
-          <w:lang w:val="en-US"/>
-        </w:rPr>
-        <w:t xml:space="preserve"> dataset to determine a benchmark performance. </w:t>
-      </w:r>
-    </w:p>
-    <w:p>
-      <w:pPr>
-        <w:widowControl w:val="0"/>
-        <w:numPr>
-          <w:ilvl w:val="0"/>
-          <w:numId w:val="2"/>
-        </w:numPr>
-        <w:spacing w:line="240" w:lineRule="auto"/>
-        <w:jc w:val="both"/>
-        <w:rPr>
-          <w:lang w:val="en-US"/>
-        </w:rPr>
-      </w:pPr>
-      <w:r>
-        <w:rPr>
-          <w:b/>
-          <w:lang w:val="en-US"/>
-        </w:rPr>
-        <w:t>Fine-tuned BLIP - end-to-end</w:t>
-      </w:r>
-      <w:r>
-        <w:rPr>
-          <w:lang w:val="en-US"/>
-        </w:rPr>
-        <w:t xml:space="preserve"> - This is the fine-tuned BLIP model on </w:t>
-      </w:r>
-      <w:r>
-        <w:rPr>
-          <w:lang w:val="en-US"/>
-        </w:rPr>
-        <w:t>our</w:t>
-      </w:r>
-      <w:r>
-        <w:rPr>
-          <w:lang w:val="en-US"/>
-        </w:rPr>
-        <w:t xml:space="preserve"> dataset</w:t>
-      </w:r>
-      <w:r>
-        <w:rPr>
-          <w:lang w:val="en-US"/>
-        </w:rPr>
-        <w:t>.</w:t>
-      </w:r>
-      <w:r>
-        <w:rPr>
-          <w:lang w:val="en-US"/>
-        </w:rPr>
-        <w:t xml:space="preserve"> This fine-tuning code is run for a batch size of 12, and for 15 epochs. However, the model parameters seem to converge within the first 5 epochs when saved on the validation cross-entropy loss. We observe a significant boost up in BLEU and </w:t>
-      </w:r>
-      <w:r>
-        <w:rPr>
-          <w:lang w:val="en-US"/>
-        </w:rPr>
-        <w:t>ROUGE</w:t>
-      </w:r>
-      <w:r>
-        <w:rPr>
-          <w:lang w:val="en-US"/>
-        </w:rPr>
-        <w:t xml:space="preserve"> scores when the base BLIP model is fine-tuned on medical dataset. </w:t>
+        <w:pStyle w:val="Caption"/>
+        <w:framePr w:hSpace="180" w:vSpace="180" w:wrap="around" w:vAnchor="text" w:hAnchor="page" w:x="5610" w:y="4165"/>
+      </w:pPr>
+      <w:r>
+        <w:t xml:space="preserve">Table </w:t>
+      </w:r>
+      <w:r>
+        <w:fldChar w:fldCharType="begin"/>
+      </w:r>
+      <w:r>
+        <w:instrText xml:space="preserve"> SEQ Table \* ARABIC </w:instrText>
+      </w:r>
+      <w:r>
+        <w:fldChar w:fldCharType="separate"/>
+      </w:r>
+      <w:r>
+        <w:rPr>
+          <w:noProof/>
+        </w:rPr>
+        <w:t>1</w:t>
+      </w:r>
+      <w:r>
+        <w:fldChar w:fldCharType="end"/>
+      </w:r>
+      <w:r>
+        <w:t>. Results</w:t>
       </w:r>
     </w:p>
     <w:p>
@@ -11453,459 +12358,20 @@
         <w:spacing w:line="240" w:lineRule="auto"/>
         <w:ind w:left="720"/>
         <w:jc w:val="both"/>
-      </w:pPr>
-    </w:p>
-    <w:p>
-      <w:pPr>
-        <w:widowControl w:val="0"/>
-        <w:numPr>
-          <w:ilvl w:val="0"/>
-          <w:numId w:val="15"/>
-        </w:numPr>
-        <w:spacing w:line="240" w:lineRule="auto"/>
-        <w:jc w:val="both"/>
-        <w:rPr>
-          <w:lang w:val="en-US"/>
-        </w:rPr>
-      </w:pPr>
-      <w:r>
-        <w:rPr>
-          <w:b/>
-          <w:lang w:val="en-US"/>
-        </w:rPr>
-        <w:t>Convolution Patch Embedding Fine-tuned + Base BLIP</w:t>
-      </w:r>
-      <w:r>
-        <w:rPr>
-          <w:lang w:val="en-US"/>
-        </w:rPr>
-        <w:t xml:space="preserve"> - This is our first contribution in dissecting the BLIP model. </w:t>
-      </w:r>
-      <w:r>
-        <w:rPr>
-          <w:lang w:val="en-US"/>
-        </w:rPr>
-        <w:t>As discussed previously</w:t>
-      </w:r>
-      <w:r>
-        <w:rPr>
-          <w:lang w:val="en-US"/>
-        </w:rPr>
-        <w:t xml:space="preserve">, we have taken the first convolution patch embedding layer from the BLIP vision encoder and recreated a custom </w:t>
-      </w:r>
-      <w:r>
-        <w:rPr>
-          <w:lang w:val="en-US"/>
-        </w:rPr>
-        <w:t>autoencoder</w:t>
-      </w:r>
-      <w:r>
-        <w:rPr>
-          <w:lang w:val="en-US"/>
-        </w:rPr>
-        <w:t xml:space="preserve"> architecture based on the dimensions of </w:t>
-      </w:r>
-      <w:r>
-        <w:rPr>
-          <w:lang w:val="en-US"/>
-        </w:rPr>
-        <w:t>th</w:t>
-      </w:r>
-      <w:r>
-        <w:rPr>
-          <w:lang w:val="en-US"/>
-        </w:rPr>
-        <w:t>e</w:t>
-      </w:r>
-      <w:r>
-        <w:rPr>
-          <w:lang w:val="en-US"/>
-        </w:rPr>
-        <w:t xml:space="preserve"> </w:t>
-      </w:r>
-      <w:r>
-        <w:rPr>
-          <w:lang w:val="en-US"/>
-        </w:rPr>
-        <w:t xml:space="preserve">patch embedding layer. We have fine-tuned this custom architecture on our complete medical image dataset, to achieve a better representation of this layer </w:t>
-      </w:r>
-      <w:r>
-        <w:rPr>
-          <w:lang w:val="en-US"/>
-        </w:rPr>
-        <w:t>customized</w:t>
-      </w:r>
-      <w:r>
-        <w:rPr>
-          <w:lang w:val="en-US"/>
-        </w:rPr>
-        <w:t xml:space="preserve"> to </w:t>
-      </w:r>
-      <w:r>
-        <w:rPr>
-          <w:lang w:val="en-US"/>
-        </w:rPr>
-        <w:t xml:space="preserve">medical application. The first layer of this fine-tuned layer matches the </w:t>
-      </w:r>
-      <w:r>
-        <w:rPr>
-          <w:lang w:val="en-US"/>
-        </w:rPr>
-        <w:t>dimensions</w:t>
-      </w:r>
-      <w:r>
-        <w:rPr>
-          <w:lang w:val="en-US"/>
-        </w:rPr>
-        <w:t xml:space="preserve"> of the</w:t>
-      </w:r>
-      <w:r>
-        <w:rPr>
-          <w:lang w:val="en-US"/>
-        </w:rPr>
-        <w:t xml:space="preserve"> </w:t>
-      </w:r>
-      <w:r>
-        <w:rPr>
-          <w:lang w:val="en-US"/>
-        </w:rPr>
-        <w:t xml:space="preserve">convolution patch embedding layer. The trained weights for this layer are retrieved from the custom </w:t>
-      </w:r>
-      <w:r>
-        <w:rPr>
-          <w:lang w:val="en-US"/>
-        </w:rPr>
-        <w:t>autoencoder</w:t>
-      </w:r>
-      <w:r>
-        <w:rPr>
-          <w:lang w:val="en-US"/>
-        </w:rPr>
-        <w:t xml:space="preserve"> and the weights are plugged into the base BLIP model. This training has been performed for a batch size of 64 and 10 epochs. The training time is significantly faster. To assess the impact of performing this specialized fine-tuning, we run an inference of the base BLIP model initialized with these convolution patch embedding </w:t>
-      </w:r>
-      <w:r>
-        <w:rPr>
-          <w:lang w:val="en-US"/>
-        </w:rPr>
-        <w:t>layer</w:t>
-      </w:r>
-      <w:r>
-        <w:rPr>
-          <w:lang w:val="en-US"/>
-        </w:rPr>
-        <w:t xml:space="preserve"> weights</w:t>
-      </w:r>
-      <w:r>
-        <w:rPr>
-          <w:lang w:val="en-US"/>
-        </w:rPr>
-        <w:t>.</w:t>
-      </w:r>
-      <w:r>
-        <w:rPr>
-          <w:lang w:val="en-US"/>
-        </w:rPr>
-        <w:t xml:space="preserve"> We </w:t>
-      </w:r>
-      <w:r>
-        <w:rPr>
-          <w:lang w:val="en-US"/>
-        </w:rPr>
-        <w:t>see</w:t>
-      </w:r>
-      <w:r>
-        <w:rPr>
-          <w:lang w:val="en-US"/>
-        </w:rPr>
-        <w:t xml:space="preserve"> a boost in the benchmark BLEU and </w:t>
-      </w:r>
-      <w:r>
-        <w:rPr>
-          <w:lang w:val="en-US"/>
-        </w:rPr>
-        <w:t>ROUGE</w:t>
-      </w:r>
-      <w:r>
-        <w:rPr>
-          <w:lang w:val="en-US"/>
-        </w:rPr>
-        <w:t xml:space="preserve"> score highlighting the effectiveness of fine-tuning only a section of the BLIP architecture. </w:t>
-      </w:r>
-    </w:p>
-    <w:p>
-      <w:pPr>
-        <w:widowControl w:val="0"/>
-        <w:spacing w:line="240" w:lineRule="auto"/>
-        <w:jc w:val="both"/>
-      </w:pPr>
-    </w:p>
-    <w:p>
-      <w:pPr>
-        <w:widowControl w:val="0"/>
-        <w:numPr>
-          <w:ilvl w:val="0"/>
-          <w:numId w:val="15"/>
-        </w:numPr>
-        <w:spacing w:line="240" w:lineRule="auto"/>
-        <w:jc w:val="both"/>
-        <w:rPr>
-          <w:lang w:val="en-US"/>
-        </w:rPr>
-      </w:pPr>
-      <w:r>
-        <w:rPr>
-          <w:b/>
-          <w:lang w:val="en-US"/>
-        </w:rPr>
-        <w:t xml:space="preserve">Convolution Patch Embedding Fine-tuned + Fine-tuned BLIP model </w:t>
-      </w:r>
-      <w:r>
-        <w:rPr>
-          <w:lang w:val="en-US"/>
-        </w:rPr>
-        <w:t xml:space="preserve">- This model version is an extension to the previous version. This is our </w:t>
-      </w:r>
-      <w:r>
-        <w:rPr>
-          <w:lang w:val="en-US"/>
-        </w:rPr>
-        <w:t>hypothesized</w:t>
-      </w:r>
-      <w:r>
-        <w:rPr>
-          <w:lang w:val="en-US"/>
-        </w:rPr>
-        <w:t xml:space="preserve"> contribution to improve results of the fine-tuned BLIP model on a relatively small medical dataset</w:t>
-      </w:r>
-      <w:r>
-        <w:rPr>
-          <w:lang w:val="en-US"/>
-        </w:rPr>
-        <w:t>. W</w:t>
-      </w:r>
-      <w:r>
-        <w:rPr>
-          <w:lang w:val="en-US"/>
-        </w:rPr>
-        <w:t>e</w:t>
-      </w:r>
-      <w:r>
-        <w:rPr>
-          <w:lang w:val="en-US"/>
-        </w:rPr>
-        <w:t xml:space="preserve"> have proposed fine-tuning the patch embedding layer </w:t>
-      </w:r>
-      <w:r>
-        <w:rPr>
-          <w:lang w:val="en-US"/>
-        </w:rPr>
-        <w:t>of</w:t>
-      </w:r>
-      <w:r>
-        <w:rPr>
-          <w:lang w:val="en-US"/>
-        </w:rPr>
-        <w:t xml:space="preserve"> the </w:t>
-      </w:r>
-      <w:r>
-        <w:rPr>
-          <w:lang w:val="en-US"/>
-        </w:rPr>
-        <w:t xml:space="preserve">vision encoder </w:t>
-      </w:r>
-      <w:r>
-        <w:rPr>
-          <w:lang w:val="en-US"/>
-        </w:rPr>
-        <w:t xml:space="preserve">on </w:t>
-      </w:r>
-      <w:r>
-        <w:rPr>
-          <w:lang w:val="en-US"/>
-        </w:rPr>
-        <w:t>medical</w:t>
-      </w:r>
-      <w:r>
-        <w:rPr>
-          <w:lang w:val="en-US"/>
-        </w:rPr>
-        <w:t xml:space="preserve"> </w:t>
-      </w:r>
-      <w:r>
-        <w:rPr>
-          <w:lang w:val="en-US"/>
-        </w:rPr>
-        <w:t xml:space="preserve">images to get a good medical image representation, applying </w:t>
-      </w:r>
-      <w:r>
-        <w:rPr>
-          <w:lang w:val="en-US"/>
-        </w:rPr>
-        <w:t>this</w:t>
-      </w:r>
-      <w:r>
-        <w:rPr>
-          <w:lang w:val="en-US"/>
-        </w:rPr>
-        <w:t xml:space="preserve"> learned weight representation to the base BLIP architecture, freezing the parameters for this specific </w:t>
-      </w:r>
-      <w:proofErr w:type="gramStart"/>
-      <w:r>
-        <w:rPr>
-          <w:lang w:val="en-US"/>
-        </w:rPr>
-        <w:t>layer</w:t>
-      </w:r>
-      <w:proofErr w:type="gramEnd"/>
-      <w:r>
-        <w:rPr>
-          <w:lang w:val="en-US"/>
-        </w:rPr>
-        <w:t xml:space="preserve"> and finally fine-tuning the remaining BLIP architecture with the medical dataset. </w:t>
-      </w:r>
-      <w:r>
-        <w:rPr>
-          <w:lang w:val="en-US"/>
-        </w:rPr>
-        <w:t>We see</w:t>
-      </w:r>
-      <w:r>
-        <w:rPr>
-          <w:lang w:val="en-US"/>
-        </w:rPr>
-        <w:t xml:space="preserve"> a </w:t>
-      </w:r>
-      <w:r>
-        <w:rPr>
-          <w:lang w:val="en-US"/>
-        </w:rPr>
-        <w:lastRenderedPageBreak/>
-        <w:t xml:space="preserve">boost in our scores when we apply this </w:t>
-      </w:r>
-      <w:r>
-        <w:rPr>
-          <w:lang w:val="en-US"/>
-        </w:rPr>
-        <w:t>form</w:t>
-      </w:r>
-      <w:r>
-        <w:rPr>
-          <w:lang w:val="en-US"/>
-        </w:rPr>
-        <w:t xml:space="preserve"> of training as </w:t>
-      </w:r>
-      <w:r>
-        <w:rPr>
-          <w:lang w:val="en-US"/>
-        </w:rPr>
-        <w:t>opposed to just fine-tuning</w:t>
-      </w:r>
-      <w:r>
-        <w:rPr>
-          <w:lang w:val="en-US"/>
-        </w:rPr>
-        <w:t xml:space="preserve">. </w:t>
-      </w:r>
-    </w:p>
-    <w:p>
-      <w:pPr>
-        <w:pStyle w:val="ListParagraph"/>
-        <w:jc w:val="both"/>
-        <w:rPr>
-          <w:b/>
-          <w:bCs/>
-          <w:lang w:val="en-US"/>
-        </w:rPr>
-      </w:pPr>
-    </w:p>
-    <w:p>
-      <w:pPr>
-        <w:widowControl w:val="0"/>
-        <w:numPr>
-          <w:ilvl w:val="0"/>
-          <w:numId w:val="15"/>
-        </w:numPr>
-        <w:spacing w:line="240" w:lineRule="auto"/>
-        <w:jc w:val="both"/>
-        <w:rPr>
-          <w:lang w:val="en-US"/>
-        </w:rPr>
-      </w:pPr>
-      <w:r>
-        <w:rPr>
-          <w:b/>
-          <w:bCs/>
-          <w:lang w:val="en-US"/>
-        </w:rPr>
-        <w:t>Proposed</w:t>
-      </w:r>
-      <w:r>
-        <w:rPr>
-          <w:b/>
-          <w:lang w:val="en-US"/>
-        </w:rPr>
-        <w:t xml:space="preserve"> Architecture</w:t>
-      </w:r>
-      <w:r>
-        <w:rPr>
-          <w:b/>
-          <w:bCs/>
-          <w:lang w:val="en-US"/>
-        </w:rPr>
-        <w:t xml:space="preserve"> - </w:t>
-      </w:r>
-      <w:r>
-        <w:rPr>
-          <w:lang w:val="en-US"/>
-        </w:rPr>
-        <w:t xml:space="preserve">After experimenting with fine-tuning </w:t>
-      </w:r>
-      <w:r>
-        <w:rPr>
-          <w:lang w:val="en-US"/>
-        </w:rPr>
-        <w:t>specific</w:t>
-      </w:r>
-      <w:r>
-        <w:rPr>
-          <w:lang w:val="en-US"/>
-        </w:rPr>
-        <w:t xml:space="preserve"> components, we explored a different approach for combining the vision embeddings with a question-answer transformer. Instead of using the standard methods, we utilized a technique to integrate the visual and question encodings, aiming to generate more accurate and contextually relevant answers. By leveraging our custom tokenization strategy, specifically designed for the question-answer text in the medical dataset, we observed a significant improvement in the model's performance. This combination of vision and question embeddings, coupled with our domain-specific tokenization, resulted in a substantial increase in the BLEU and ROUGE scores, reaching 0.52</w:t>
-      </w:r>
-      <w:r>
-        <w:rPr>
-          <w:lang w:val="en-US"/>
-        </w:rPr>
-        <w:t xml:space="preserve"> and 0.49 respectively</w:t>
-      </w:r>
-      <w:r>
-        <w:rPr>
-          <w:lang w:val="en-US"/>
-        </w:rPr>
-        <w:t>. These results highlight the effectiveness of our approach in enhancing the model's ability to generate precise and coherent answers in the medical domain, demonstrating the potential of this method for improving visual question</w:t>
-      </w:r>
-      <w:r>
-        <w:rPr>
-          <w:lang w:val="en-US"/>
-        </w:rPr>
-        <w:t>-</w:t>
-      </w:r>
-      <w:r>
-        <w:rPr>
-          <w:lang w:val="en-US"/>
-        </w:rPr>
-        <w:t>answering systems in specialized domains.</w:t>
-      </w:r>
+        <w:rPr>
+          <w:lang w:val="en-US"/>
+        </w:rPr>
+      </w:pPr>
     </w:p>
     <w:p>
       <w:pPr>
         <w:pStyle w:val="Heading1"/>
       </w:pPr>
-      <w:bookmarkStart w:id="20" w:name="_Toc165334649"/>
+      <w:bookmarkStart w:id="35" w:name="_Toc165389181"/>
       <w:r>
         <w:t>Conclusion</w:t>
       </w:r>
-      <w:bookmarkEnd w:id="20"/>
+      <w:bookmarkEnd w:id="35"/>
       <w:r>
         <w:t xml:space="preserve"> </w:t>
       </w:r>
@@ -11962,11 +12428,11 @@
       <w:pPr>
         <w:pStyle w:val="Heading1"/>
       </w:pPr>
-      <w:bookmarkStart w:id="21" w:name="_Toc165334650"/>
+      <w:bookmarkStart w:id="36" w:name="_Toc165389182"/>
       <w:r>
         <w:t>References</w:t>
       </w:r>
-      <w:bookmarkEnd w:id="21"/>
+      <w:bookmarkEnd w:id="36"/>
     </w:p>
     <w:p>
       <w:pPr>
@@ -12015,7 +12481,15 @@
           <w:color w:val="1F1F1F"/>
           <w:lang w:val="en-US"/>
         </w:rPr>
-        <w:t xml:space="preserve"> CL, Batra D, Parikh D (2015) VQA: Visual Question Answering. In: arXiv.org. https://arxiv.org/abs/1505.00468</w:t>
+        <w:t xml:space="preserve"> CL, Batra D, Parikh D (2015) VQA: Visual </w:t>
+      </w:r>
+      <w:r>
+        <w:rPr>
+          <w:color w:val="1F1F1F"/>
+          <w:lang w:val="en-US"/>
+        </w:rPr>
+        <w:lastRenderedPageBreak/>
+        <w:t>Question Answering. In: arXiv.org. https://arxiv.org/abs/1505.00468</w:t>
       </w:r>
     </w:p>
     <w:p>
@@ -12055,7 +12529,6 @@
         <w:rPr>
           <w:color w:val="1F1F1F"/>
         </w:rPr>
-        <w:lastRenderedPageBreak/>
         <w:t xml:space="preserve">Zhu Y, </w:t>
       </w:r>
       <w:proofErr w:type="spellStart"/>
@@ -12729,6 +13202,7 @@
         <w:jc w:val="both"/>
       </w:pPr>
       <w:r>
+        <w:lastRenderedPageBreak/>
         <w:t>Lin C-Y (2004) ROUGE: a package for automatic evaluation of summaries. In: ACL Anthology. https://aclanthology.org/W04-1013/</w:t>
       </w:r>
     </w:p>
@@ -12796,14 +13270,7 @@
         <w:rPr>
           <w:lang w:val="en-US"/>
         </w:rPr>
-        <w:t xml:space="preserve"> H (2020) Training data-</w:t>
-      </w:r>
-      <w:r>
-        <w:rPr>
-          <w:lang w:val="en-US"/>
-        </w:rPr>
-        <w:lastRenderedPageBreak/>
-        <w:t>efficient image transformers &amp; distillation through attention. In: arXiv.org. https://arxiv.org/abs/2012.12877</w:t>
+        <w:t xml:space="preserve"> H (2020) Training data-efficient image transformers &amp; distillation through attention. In: arXiv.org. https://arxiv.org/abs/2012.12877</w:t>
       </w:r>
     </w:p>
     <w:p>
@@ -16723,6 +17190,21 @@
       <w:szCs w:val="20"/>
     </w:rPr>
   </w:style>
+  <w:style w:type="paragraph" w:styleId="TableofFigures">
+    <w:name w:val="table of figures"/>
+    <w:basedOn w:val="Normal"/>
+    <w:next w:val="Normal"/>
+    <w:uiPriority w:val="99"/>
+    <w:unhideWhenUsed/>
+    <w:rsid w:val="002B561C"/>
+    <w:rPr>
+      <w:rFonts w:asciiTheme="minorHAnsi" w:hAnsiTheme="minorHAnsi"/>
+      <w:i/>
+      <w:iCs/>
+      <w:sz w:val="20"/>
+      <w:szCs w:val="20"/>
+    </w:rPr>
+  </w:style>
 </w:styles>
 </file>
 

</xml_diff>

<commit_message>
added latex files of the research paper with the pdf file
</commit_message>
<xml_diff>
--- a/full_report/Word_Report/Report.docx
+++ b/full_report/Word_Report/Report.docx
@@ -1692,21 +1692,7 @@
                 <w:rStyle w:val="Hyperlink"/>
                 <w:noProof/>
               </w:rPr>
-              <w:t>4.1 Exper</w:t>
-            </w:r>
-            <w:r>
-              <w:rPr>
-                <w:rStyle w:val="Hyperlink"/>
-                <w:noProof/>
-              </w:rPr>
-              <w:t>i</w:t>
-            </w:r>
-            <w:r>
-              <w:rPr>
-                <w:rStyle w:val="Hyperlink"/>
-                <w:noProof/>
-              </w:rPr>
-              <w:t>mentation set-up</w:t>
+              <w:t>4.1 Experimentation set-up</w:t>
             </w:r>
             <w:r>
               <w:rPr>
@@ -11765,13 +11751,31 @@
         <w:rPr>
           <w:lang w:val="en-US"/>
         </w:rPr>
-        <w:t xml:space="preserve"> components, we explored a different approach for combining the vision embeddings with a question-answer transformer. Instead of using the standard methods, we utilized a technique to integrate the visual and question encodings, aiming to generate more accurate and contextually relevant answers. By leveraging our custom tokenization strategy, specifically designed for the question-answer text in the medical dataset, we observed a significant improvement in the model's performance. This combination of vision and question embeddings, coupled with our domain-specific tokenization, resulted in a substantial increase in the BLEU and ROUGE scores, reaching 0.52</w:t>
-      </w:r>
-      <w:r>
-        <w:rPr>
-          <w:lang w:val="en-US"/>
-        </w:rPr>
-        <w:t xml:space="preserve"> and 0.49 respectively</w:t>
+        <w:t xml:space="preserve"> components, we explored a different approach for combining the vision embeddings with a question-answer transformer. Instead of using the standard methods, we utilized a technique to integrate the visual and question encodings, aiming to generate more accurate and contextually relevant answers. By leveraging our custom tokenization strategy, specifically designed for the question-answer text in the medical dataset, we observed a significant improvement in the model's performance. This combination of vision and question embeddings, coupled with our domain-specific tokenization, resulted in a substantial increase in the BLEU and ROUGE scores, reaching 0.</w:t>
+      </w:r>
+      <w:r>
+        <w:rPr>
+          <w:lang w:val="en-US"/>
+        </w:rPr>
+        <w:t>41</w:t>
+      </w:r>
+      <w:r>
+        <w:rPr>
+          <w:lang w:val="en-US"/>
+        </w:rPr>
+        <w:t xml:space="preserve"> and 0.</w:t>
+      </w:r>
+      <w:r>
+        <w:rPr>
+          <w:lang w:val="en-US"/>
+        </w:rPr>
+        <w:t>44</w:t>
+      </w:r>
+      <w:r>
+        <w:rPr>
+          <w:lang w:val="en-US"/>
+        </w:rPr>
+        <w:t xml:space="preserve"> respectively</w:t>
       </w:r>
       <w:r>
         <w:rPr>
@@ -16765,6 +16769,7 @@
   <w:style w:type="character" w:default="1" w:styleId="DefaultParagraphFont">
     <w:name w:val="Default Paragraph Font"/>
     <w:uiPriority w:val="1"/>
+    <w:semiHidden/>
     <w:unhideWhenUsed/>
   </w:style>
   <w:style w:type="table" w:default="1" w:styleId="TableNormal">

</xml_diff>